<commit_message>
Heavy Carrier, separate Tanja faction, assorted fiddling
</commit_message>
<xml_diff>
--- a/stats_comp.docx
+++ b/stats_comp.docx
@@ -5,22 +5,23 @@
     <w:tbl>
       <w:tblPr>
         <w:tblStyle w:val="a3"/>
-        <w:tblW w:w="0" w:type="auto"/>
-        <w:tblInd w:w="-147" w:type="dxa"/>
+        <w:tblW w:w="10774" w:type="dxa"/>
+        <w:tblInd w:w="-998" w:type="dxa"/>
         <w:tblLook w:val="04A0" w:firstRow="1" w:lastRow="0" w:firstColumn="1" w:lastColumn="0" w:noHBand="0" w:noVBand="1"/>
       </w:tblPr>
       <w:tblGrid>
-        <w:gridCol w:w="1704"/>
-        <w:gridCol w:w="1557"/>
-        <w:gridCol w:w="1557"/>
-        <w:gridCol w:w="1558"/>
-        <w:gridCol w:w="1558"/>
-        <w:gridCol w:w="1558"/>
+        <w:gridCol w:w="1680"/>
+        <w:gridCol w:w="1450"/>
+        <w:gridCol w:w="1450"/>
+        <w:gridCol w:w="1495"/>
+        <w:gridCol w:w="1581"/>
+        <w:gridCol w:w="1559"/>
+        <w:gridCol w:w="1559"/>
       </w:tblGrid>
       <w:tr>
         <w:tc>
           <w:tcPr>
-            <w:tcW w:w="1704" w:type="dxa"/>
+            <w:tcW w:w="1680" w:type="dxa"/>
             <w:vAlign w:val="center"/>
           </w:tcPr>
           <w:p>
@@ -46,7 +47,7 @@
         </w:tc>
         <w:tc>
           <w:tcPr>
-            <w:tcW w:w="1557" w:type="dxa"/>
+            <w:tcW w:w="1450" w:type="dxa"/>
             <w:vAlign w:val="center"/>
           </w:tcPr>
           <w:p>
@@ -72,7 +73,7 @@
         </w:tc>
         <w:tc>
           <w:tcPr>
-            <w:tcW w:w="1557" w:type="dxa"/>
+            <w:tcW w:w="1450" w:type="dxa"/>
             <w:vAlign w:val="center"/>
           </w:tcPr>
           <w:p>
@@ -98,7 +99,7 @@
         </w:tc>
         <w:tc>
           <w:tcPr>
-            <w:tcW w:w="1558" w:type="dxa"/>
+            <w:tcW w:w="1495" w:type="dxa"/>
             <w:vAlign w:val="center"/>
           </w:tcPr>
           <w:p>
@@ -124,7 +125,7 @@
         </w:tc>
         <w:tc>
           <w:tcPr>
-            <w:tcW w:w="1558" w:type="dxa"/>
+            <w:tcW w:w="1581" w:type="dxa"/>
             <w:vAlign w:val="center"/>
           </w:tcPr>
           <w:p>
@@ -150,7 +151,7 @@
         </w:tc>
         <w:tc>
           <w:tcPr>
-            <w:tcW w:w="1558" w:type="dxa"/>
+            <w:tcW w:w="1559" w:type="dxa"/>
             <w:vAlign w:val="center"/>
           </w:tcPr>
           <w:p>
@@ -171,6 +172,31 @@
                 <w:lang w:val="en-US"/>
               </w:rPr>
               <w:t>Vrana</w:t>
+            </w:r>
+          </w:p>
+        </w:tc>
+        <w:tc>
+          <w:tcPr>
+            <w:tcW w:w="1559" w:type="dxa"/>
+          </w:tcPr>
+          <w:p>
+            <w:pPr>
+              <w:jc w:val="center"/>
+              <w:rPr>
+                <w:rFonts w:ascii="Times New Roman" w:hAnsi="Times New Roman" w:cs="Times New Roman"/>
+                <w:b/>
+                <w:bCs/>
+                <w:lang w:val="en-US"/>
+              </w:rPr>
+            </w:pPr>
+            <w:r>
+              <w:rPr>
+                <w:rFonts w:ascii="Times New Roman" w:hAnsi="Times New Roman" w:cs="Times New Roman"/>
+                <w:b/>
+                <w:bCs/>
+                <w:lang w:val="en-US"/>
+              </w:rPr>
+              <w:t>Sovuljaga</w:t>
             </w:r>
           </w:p>
         </w:tc>
@@ -178,7 +204,7 @@
       <w:tr>
         <w:tc>
           <w:tcPr>
-            <w:tcW w:w="1704" w:type="dxa"/>
+            <w:tcW w:w="1680" w:type="dxa"/>
             <w:vAlign w:val="center"/>
           </w:tcPr>
           <w:p>
@@ -204,7 +230,7 @@
         </w:tc>
         <w:tc>
           <w:tcPr>
-            <w:tcW w:w="1557" w:type="dxa"/>
+            <w:tcW w:w="1450" w:type="dxa"/>
             <w:vAlign w:val="center"/>
           </w:tcPr>
           <w:p>
@@ -226,7 +252,7 @@
         </w:tc>
         <w:tc>
           <w:tcPr>
-            <w:tcW w:w="1557" w:type="dxa"/>
+            <w:tcW w:w="1450" w:type="dxa"/>
           </w:tcPr>
           <w:p>
             <w:pPr>
@@ -247,7 +273,7 @@
         </w:tc>
         <w:tc>
           <w:tcPr>
-            <w:tcW w:w="1558" w:type="dxa"/>
+            <w:tcW w:w="1495" w:type="dxa"/>
           </w:tcPr>
           <w:p>
             <w:pPr>
@@ -268,7 +294,7 @@
         </w:tc>
         <w:tc>
           <w:tcPr>
-            <w:tcW w:w="1558" w:type="dxa"/>
+            <w:tcW w:w="1581" w:type="dxa"/>
           </w:tcPr>
           <w:p>
             <w:pPr>
@@ -289,7 +315,7 @@
         </w:tc>
         <w:tc>
           <w:tcPr>
-            <w:tcW w:w="1558" w:type="dxa"/>
+            <w:tcW w:w="1559" w:type="dxa"/>
           </w:tcPr>
           <w:p>
             <w:pPr>
@@ -311,7 +337,28 @@
                 <w:rFonts w:ascii="Times New Roman" w:hAnsi="Times New Roman" w:cs="Times New Roman"/>
                 <w:lang w:val="en-US"/>
               </w:rPr>
-              <w:t>2</w:t>
+              <w:t>5</w:t>
+            </w:r>
+          </w:p>
+        </w:tc>
+        <w:tc>
+          <w:tcPr>
+            <w:tcW w:w="1559" w:type="dxa"/>
+          </w:tcPr>
+          <w:p>
+            <w:pPr>
+              <w:jc w:val="center"/>
+              <w:rPr>
+                <w:rFonts w:ascii="Times New Roman" w:hAnsi="Times New Roman" w:cs="Times New Roman"/>
+                <w:lang w:val="en-US"/>
+              </w:rPr>
+            </w:pPr>
+            <w:r>
+              <w:rPr>
+                <w:rFonts w:ascii="Times New Roman" w:hAnsi="Times New Roman" w:cs="Times New Roman"/>
+                <w:lang w:val="en-US"/>
+              </w:rPr>
+              <w:t>30</w:t>
             </w:r>
           </w:p>
         </w:tc>
@@ -319,7 +366,7 @@
       <w:tr>
         <w:tc>
           <w:tcPr>
-            <w:tcW w:w="1704" w:type="dxa"/>
+            <w:tcW w:w="1680" w:type="dxa"/>
             <w:vAlign w:val="center"/>
           </w:tcPr>
           <w:p>
@@ -345,7 +392,7 @@
         </w:tc>
         <w:tc>
           <w:tcPr>
-            <w:tcW w:w="1557" w:type="dxa"/>
+            <w:tcW w:w="1450" w:type="dxa"/>
           </w:tcPr>
           <w:p>
             <w:pPr>
@@ -366,7 +413,7 @@
         </w:tc>
         <w:tc>
           <w:tcPr>
-            <w:tcW w:w="1557" w:type="dxa"/>
+            <w:tcW w:w="1450" w:type="dxa"/>
           </w:tcPr>
           <w:p>
             <w:pPr>
@@ -387,7 +434,7 @@
         </w:tc>
         <w:tc>
           <w:tcPr>
-            <w:tcW w:w="1558" w:type="dxa"/>
+            <w:tcW w:w="1495" w:type="dxa"/>
           </w:tcPr>
           <w:p>
             <w:pPr>
@@ -408,7 +455,7 @@
         </w:tc>
         <w:tc>
           <w:tcPr>
-            <w:tcW w:w="1558" w:type="dxa"/>
+            <w:tcW w:w="1581" w:type="dxa"/>
           </w:tcPr>
           <w:p>
             <w:pPr>
@@ -429,7 +476,28 @@
         </w:tc>
         <w:tc>
           <w:tcPr>
-            <w:tcW w:w="1558" w:type="dxa"/>
+            <w:tcW w:w="1559" w:type="dxa"/>
+          </w:tcPr>
+          <w:p>
+            <w:pPr>
+              <w:jc w:val="center"/>
+              <w:rPr>
+                <w:rFonts w:ascii="Times New Roman" w:hAnsi="Times New Roman" w:cs="Times New Roman"/>
+                <w:lang w:val="en-US"/>
+              </w:rPr>
+            </w:pPr>
+            <w:r>
+              <w:rPr>
+                <w:rFonts w:ascii="Times New Roman" w:hAnsi="Times New Roman" w:cs="Times New Roman"/>
+                <w:lang w:val="en-US"/>
+              </w:rPr>
+              <w:t>150</w:t>
+            </w:r>
+          </w:p>
+        </w:tc>
+        <w:tc>
+          <w:tcPr>
+            <w:tcW w:w="1559" w:type="dxa"/>
           </w:tcPr>
           <w:p>
             <w:pPr>
@@ -452,7 +520,7 @@
       <w:tr>
         <w:tc>
           <w:tcPr>
-            <w:tcW w:w="1704" w:type="dxa"/>
+            <w:tcW w:w="1680" w:type="dxa"/>
             <w:vAlign w:val="center"/>
           </w:tcPr>
           <w:p>
@@ -478,7 +546,7 @@
         </w:tc>
         <w:tc>
           <w:tcPr>
-            <w:tcW w:w="1557" w:type="dxa"/>
+            <w:tcW w:w="1450" w:type="dxa"/>
           </w:tcPr>
           <w:p>
             <w:pPr>
@@ -499,7 +567,7 @@
         </w:tc>
         <w:tc>
           <w:tcPr>
-            <w:tcW w:w="1557" w:type="dxa"/>
+            <w:tcW w:w="1450" w:type="dxa"/>
           </w:tcPr>
           <w:p>
             <w:pPr>
@@ -520,7 +588,7 @@
         </w:tc>
         <w:tc>
           <w:tcPr>
-            <w:tcW w:w="1558" w:type="dxa"/>
+            <w:tcW w:w="1495" w:type="dxa"/>
           </w:tcPr>
           <w:p>
             <w:pPr>
@@ -541,7 +609,7 @@
         </w:tc>
         <w:tc>
           <w:tcPr>
-            <w:tcW w:w="1558" w:type="dxa"/>
+            <w:tcW w:w="1581" w:type="dxa"/>
           </w:tcPr>
           <w:p>
             <w:pPr>
@@ -562,22 +630,43 @@
         </w:tc>
         <w:tc>
           <w:tcPr>
-            <w:tcW w:w="1558" w:type="dxa"/>
-          </w:tcPr>
-          <w:p>
-            <w:pPr>
-              <w:jc w:val="center"/>
-              <w:rPr>
-                <w:rFonts w:ascii="Times New Roman" w:hAnsi="Times New Roman" w:cs="Times New Roman"/>
-                <w:lang w:val="en-US"/>
-              </w:rPr>
-            </w:pPr>
-            <w:r>
-              <w:rPr>
-                <w:rFonts w:ascii="Times New Roman" w:hAnsi="Times New Roman" w:cs="Times New Roman"/>
-                <w:lang w:val="en-US"/>
-              </w:rPr>
-              <w:t>230</w:t>
+            <w:tcW w:w="1559" w:type="dxa"/>
+          </w:tcPr>
+          <w:p>
+            <w:pPr>
+              <w:jc w:val="center"/>
+              <w:rPr>
+                <w:rFonts w:ascii="Times New Roman" w:hAnsi="Times New Roman" w:cs="Times New Roman"/>
+                <w:lang w:val="en-US"/>
+              </w:rPr>
+            </w:pPr>
+            <w:r>
+              <w:rPr>
+                <w:rFonts w:ascii="Times New Roman" w:hAnsi="Times New Roman" w:cs="Times New Roman"/>
+                <w:lang w:val="en-US"/>
+              </w:rPr>
+              <w:t>250</w:t>
+            </w:r>
+          </w:p>
+        </w:tc>
+        <w:tc>
+          <w:tcPr>
+            <w:tcW w:w="1559" w:type="dxa"/>
+          </w:tcPr>
+          <w:p>
+            <w:pPr>
+              <w:jc w:val="center"/>
+              <w:rPr>
+                <w:rFonts w:ascii="Times New Roman" w:hAnsi="Times New Roman" w:cs="Times New Roman"/>
+                <w:lang w:val="en-US"/>
+              </w:rPr>
+            </w:pPr>
+            <w:r>
+              <w:rPr>
+                <w:rFonts w:ascii="Times New Roman" w:hAnsi="Times New Roman" w:cs="Times New Roman"/>
+                <w:lang w:val="en-US"/>
+              </w:rPr>
+              <w:t>300</w:t>
             </w:r>
           </w:p>
         </w:tc>
@@ -585,7 +674,7 @@
       <w:tr>
         <w:tc>
           <w:tcPr>
-            <w:tcW w:w="1704" w:type="dxa"/>
+            <w:tcW w:w="1680" w:type="dxa"/>
             <w:vAlign w:val="center"/>
           </w:tcPr>
           <w:p>
@@ -611,7 +700,7 @@
         </w:tc>
         <w:tc>
           <w:tcPr>
-            <w:tcW w:w="1557" w:type="dxa"/>
+            <w:tcW w:w="1450" w:type="dxa"/>
           </w:tcPr>
           <w:p>
             <w:pPr>
@@ -632,7 +721,7 @@
         </w:tc>
         <w:tc>
           <w:tcPr>
-            <w:tcW w:w="1557" w:type="dxa"/>
+            <w:tcW w:w="1450" w:type="dxa"/>
           </w:tcPr>
           <w:p>
             <w:pPr>
@@ -653,7 +742,7 @@
         </w:tc>
         <w:tc>
           <w:tcPr>
-            <w:tcW w:w="1558" w:type="dxa"/>
+            <w:tcW w:w="1495" w:type="dxa"/>
           </w:tcPr>
           <w:p>
             <w:pPr>
@@ -674,7 +763,7 @@
         </w:tc>
         <w:tc>
           <w:tcPr>
-            <w:tcW w:w="1558" w:type="dxa"/>
+            <w:tcW w:w="1581" w:type="dxa"/>
           </w:tcPr>
           <w:p>
             <w:pPr>
@@ -695,7 +784,7 @@
         </w:tc>
         <w:tc>
           <w:tcPr>
-            <w:tcW w:w="1558" w:type="dxa"/>
+            <w:tcW w:w="1559" w:type="dxa"/>
           </w:tcPr>
           <w:p>
             <w:pPr>
@@ -711,6 +800,27 @@
                 <w:lang w:val="en-US"/>
               </w:rPr>
               <w:t>150</w:t>
+            </w:r>
+          </w:p>
+        </w:tc>
+        <w:tc>
+          <w:tcPr>
+            <w:tcW w:w="1559" w:type="dxa"/>
+          </w:tcPr>
+          <w:p>
+            <w:pPr>
+              <w:jc w:val="center"/>
+              <w:rPr>
+                <w:rFonts w:ascii="Times New Roman" w:hAnsi="Times New Roman" w:cs="Times New Roman"/>
+                <w:lang w:val="en-US"/>
+              </w:rPr>
+            </w:pPr>
+            <w:r>
+              <w:rPr>
+                <w:rFonts w:ascii="Times New Roman" w:hAnsi="Times New Roman" w:cs="Times New Roman"/>
+                <w:lang w:val="en-US"/>
+              </w:rPr>
+              <w:t>200</w:t>
             </w:r>
           </w:p>
         </w:tc>
@@ -718,7 +828,7 @@
       <w:tr>
         <w:tc>
           <w:tcPr>
-            <w:tcW w:w="1704" w:type="dxa"/>
+            <w:tcW w:w="1680" w:type="dxa"/>
             <w:vAlign w:val="center"/>
           </w:tcPr>
           <w:p>
@@ -744,7 +854,7 @@
         </w:tc>
         <w:tc>
           <w:tcPr>
-            <w:tcW w:w="1557" w:type="dxa"/>
+            <w:tcW w:w="1450" w:type="dxa"/>
           </w:tcPr>
           <w:p>
             <w:pPr>
@@ -765,7 +875,7 @@
         </w:tc>
         <w:tc>
           <w:tcPr>
-            <w:tcW w:w="1557" w:type="dxa"/>
+            <w:tcW w:w="1450" w:type="dxa"/>
           </w:tcPr>
           <w:p>
             <w:pPr>
@@ -786,7 +896,7 @@
         </w:tc>
         <w:tc>
           <w:tcPr>
-            <w:tcW w:w="1558" w:type="dxa"/>
+            <w:tcW w:w="1495" w:type="dxa"/>
           </w:tcPr>
           <w:p>
             <w:pPr>
@@ -807,7 +917,7 @@
         </w:tc>
         <w:tc>
           <w:tcPr>
-            <w:tcW w:w="1558" w:type="dxa"/>
+            <w:tcW w:w="1581" w:type="dxa"/>
           </w:tcPr>
           <w:p>
             <w:pPr>
@@ -828,7 +938,7 @@
         </w:tc>
         <w:tc>
           <w:tcPr>
-            <w:tcW w:w="1558" w:type="dxa"/>
+            <w:tcW w:w="1559" w:type="dxa"/>
           </w:tcPr>
           <w:p>
             <w:pPr>
@@ -844,6 +954,27 @@
                 <w:lang w:val="en-US"/>
               </w:rPr>
               <w:t>100</w:t>
+            </w:r>
+          </w:p>
+        </w:tc>
+        <w:tc>
+          <w:tcPr>
+            <w:tcW w:w="1559" w:type="dxa"/>
+          </w:tcPr>
+          <w:p>
+            <w:pPr>
+              <w:jc w:val="center"/>
+              <w:rPr>
+                <w:rFonts w:ascii="Times New Roman" w:hAnsi="Times New Roman" w:cs="Times New Roman"/>
+                <w:lang w:val="en-US"/>
+              </w:rPr>
+            </w:pPr>
+            <w:r>
+              <w:rPr>
+                <w:rFonts w:ascii="Times New Roman" w:hAnsi="Times New Roman" w:cs="Times New Roman"/>
+                <w:lang w:val="en-US"/>
+              </w:rPr>
+              <w:t>150</w:t>
             </w:r>
           </w:p>
         </w:tc>
@@ -851,7 +982,7 @@
       <w:tr>
         <w:tc>
           <w:tcPr>
-            <w:tcW w:w="1704" w:type="dxa"/>
+            <w:tcW w:w="1680" w:type="dxa"/>
             <w:vAlign w:val="center"/>
           </w:tcPr>
           <w:p>
@@ -877,7 +1008,7 @@
         </w:tc>
         <w:tc>
           <w:tcPr>
-            <w:tcW w:w="1557" w:type="dxa"/>
+            <w:tcW w:w="1450" w:type="dxa"/>
           </w:tcPr>
           <w:p>
             <w:pPr>
@@ -898,7 +1029,7 @@
         </w:tc>
         <w:tc>
           <w:tcPr>
-            <w:tcW w:w="1557" w:type="dxa"/>
+            <w:tcW w:w="1450" w:type="dxa"/>
           </w:tcPr>
           <w:p>
             <w:pPr>
@@ -919,7 +1050,7 @@
         </w:tc>
         <w:tc>
           <w:tcPr>
-            <w:tcW w:w="1558" w:type="dxa"/>
+            <w:tcW w:w="1495" w:type="dxa"/>
           </w:tcPr>
           <w:p>
             <w:pPr>
@@ -940,7 +1071,7 @@
         </w:tc>
         <w:tc>
           <w:tcPr>
-            <w:tcW w:w="1558" w:type="dxa"/>
+            <w:tcW w:w="1581" w:type="dxa"/>
           </w:tcPr>
           <w:p>
             <w:pPr>
@@ -961,7 +1092,28 @@
         </w:tc>
         <w:tc>
           <w:tcPr>
-            <w:tcW w:w="1558" w:type="dxa"/>
+            <w:tcW w:w="1559" w:type="dxa"/>
+          </w:tcPr>
+          <w:p>
+            <w:pPr>
+              <w:jc w:val="center"/>
+              <w:rPr>
+                <w:rFonts w:ascii="Times New Roman" w:hAnsi="Times New Roman" w:cs="Times New Roman"/>
+                <w:lang w:val="en-US"/>
+              </w:rPr>
+            </w:pPr>
+            <w:r>
+              <w:rPr>
+                <w:rFonts w:ascii="Times New Roman" w:hAnsi="Times New Roman" w:cs="Times New Roman"/>
+                <w:lang w:val="en-US"/>
+              </w:rPr>
+              <w:t>8</w:t>
+            </w:r>
+          </w:p>
+        </w:tc>
+        <w:tc>
+          <w:tcPr>
+            <w:tcW w:w="1559" w:type="dxa"/>
           </w:tcPr>
           <w:p>
             <w:pPr>
@@ -984,7 +1136,7 @@
       <w:tr>
         <w:tc>
           <w:tcPr>
-            <w:tcW w:w="1704" w:type="dxa"/>
+            <w:tcW w:w="1680" w:type="dxa"/>
             <w:vAlign w:val="center"/>
           </w:tcPr>
           <w:p>
@@ -1010,7 +1162,7 @@
         </w:tc>
         <w:tc>
           <w:tcPr>
-            <w:tcW w:w="1557" w:type="dxa"/>
+            <w:tcW w:w="1450" w:type="dxa"/>
           </w:tcPr>
           <w:p>
             <w:pPr>
@@ -1031,7 +1183,7 @@
         </w:tc>
         <w:tc>
           <w:tcPr>
-            <w:tcW w:w="1557" w:type="dxa"/>
+            <w:tcW w:w="1450" w:type="dxa"/>
           </w:tcPr>
           <w:p>
             <w:pPr>
@@ -1052,7 +1204,7 @@
         </w:tc>
         <w:tc>
           <w:tcPr>
-            <w:tcW w:w="1558" w:type="dxa"/>
+            <w:tcW w:w="1495" w:type="dxa"/>
           </w:tcPr>
           <w:p>
             <w:pPr>
@@ -1073,7 +1225,7 @@
         </w:tc>
         <w:tc>
           <w:tcPr>
-            <w:tcW w:w="1558" w:type="dxa"/>
+            <w:tcW w:w="1581" w:type="dxa"/>
           </w:tcPr>
           <w:p>
             <w:pPr>
@@ -1094,16 +1246,44 @@
         </w:tc>
         <w:tc>
           <w:tcPr>
-            <w:tcW w:w="1558" w:type="dxa"/>
-          </w:tcPr>
-          <w:p>
-            <w:pPr>
-              <w:jc w:val="center"/>
-              <w:rPr>
-                <w:rFonts w:ascii="Times New Roman" w:hAnsi="Times New Roman" w:cs="Times New Roman"/>
-                <w:lang w:val="en-US"/>
-              </w:rPr>
-            </w:pPr>
+            <w:tcW w:w="1559" w:type="dxa"/>
+          </w:tcPr>
+          <w:p>
+            <w:pPr>
+              <w:jc w:val="center"/>
+              <w:rPr>
+                <w:rFonts w:ascii="Times New Roman" w:hAnsi="Times New Roman" w:cs="Times New Roman"/>
+                <w:lang w:val="en-US"/>
+              </w:rPr>
+            </w:pPr>
+            <w:r>
+              <w:rPr>
+                <w:rFonts w:ascii="Times New Roman" w:hAnsi="Times New Roman" w:cs="Times New Roman"/>
+                <w:lang w:val="en-US"/>
+              </w:rPr>
+              <w:t>180</w:t>
+            </w:r>
+          </w:p>
+        </w:tc>
+        <w:tc>
+          <w:tcPr>
+            <w:tcW w:w="1559" w:type="dxa"/>
+          </w:tcPr>
+          <w:p>
+            <w:pPr>
+              <w:jc w:val="center"/>
+              <w:rPr>
+                <w:rFonts w:ascii="Times New Roman" w:hAnsi="Times New Roman" w:cs="Times New Roman"/>
+                <w:lang w:val="en-US"/>
+              </w:rPr>
+            </w:pPr>
+            <w:r>
+              <w:rPr>
+                <w:rFonts w:ascii="Times New Roman" w:hAnsi="Times New Roman" w:cs="Times New Roman"/>
+                <w:lang w:val="en-US"/>
+              </w:rPr>
+              <w:t>2</w:t>
+            </w:r>
             <w:r>
               <w:rPr>
                 <w:rFonts w:ascii="Times New Roman" w:hAnsi="Times New Roman" w:cs="Times New Roman"/>
@@ -1116,14 +1296,7 @@
                 <w:rFonts w:ascii="Times New Roman" w:hAnsi="Times New Roman" w:cs="Times New Roman"/>
                 <w:lang w:val="en-US"/>
               </w:rPr>
-              <w:t>7</w:t>
-            </w:r>
-            <w:r>
-              <w:rPr>
-                <w:rFonts w:ascii="Times New Roman" w:hAnsi="Times New Roman" w:cs="Times New Roman"/>
-                <w:lang w:val="en-US"/>
-              </w:rPr>
-              <w:t>5</w:t>
+              <w:t>0</w:t>
             </w:r>
           </w:p>
         </w:tc>
@@ -1131,7 +1304,7 @@
       <w:tr>
         <w:tc>
           <w:tcPr>
-            <w:tcW w:w="1704" w:type="dxa"/>
+            <w:tcW w:w="1680" w:type="dxa"/>
             <w:vAlign w:val="center"/>
           </w:tcPr>
           <w:p>
@@ -1157,7 +1330,7 @@
         </w:tc>
         <w:tc>
           <w:tcPr>
-            <w:tcW w:w="1557" w:type="dxa"/>
+            <w:tcW w:w="1450" w:type="dxa"/>
           </w:tcPr>
           <w:p>
             <w:pPr>
@@ -1178,7 +1351,7 @@
         </w:tc>
         <w:tc>
           <w:tcPr>
-            <w:tcW w:w="1557" w:type="dxa"/>
+            <w:tcW w:w="1450" w:type="dxa"/>
           </w:tcPr>
           <w:p>
             <w:pPr>
@@ -1199,7 +1372,7 @@
         </w:tc>
         <w:tc>
           <w:tcPr>
-            <w:tcW w:w="1558" w:type="dxa"/>
+            <w:tcW w:w="1495" w:type="dxa"/>
           </w:tcPr>
           <w:p>
             <w:pPr>
@@ -1220,7 +1393,7 @@
         </w:tc>
         <w:tc>
           <w:tcPr>
-            <w:tcW w:w="1558" w:type="dxa"/>
+            <w:tcW w:w="1581" w:type="dxa"/>
           </w:tcPr>
           <w:p>
             <w:pPr>
@@ -1241,22 +1414,43 @@
         </w:tc>
         <w:tc>
           <w:tcPr>
-            <w:tcW w:w="1558" w:type="dxa"/>
-          </w:tcPr>
-          <w:p>
-            <w:pPr>
-              <w:jc w:val="center"/>
-              <w:rPr>
-                <w:rFonts w:ascii="Times New Roman" w:hAnsi="Times New Roman" w:cs="Times New Roman"/>
-                <w:lang w:val="en-US"/>
-              </w:rPr>
-            </w:pPr>
-            <w:r>
-              <w:rPr>
-                <w:rFonts w:ascii="Times New Roman" w:hAnsi="Times New Roman" w:cs="Times New Roman"/>
-                <w:lang w:val="en-US"/>
-              </w:rPr>
-              <w:t>3</w:t>
+            <w:tcW w:w="1559" w:type="dxa"/>
+          </w:tcPr>
+          <w:p>
+            <w:pPr>
+              <w:jc w:val="center"/>
+              <w:rPr>
+                <w:rFonts w:ascii="Times New Roman" w:hAnsi="Times New Roman" w:cs="Times New Roman"/>
+                <w:lang w:val="en-US"/>
+              </w:rPr>
+            </w:pPr>
+            <w:r>
+              <w:rPr>
+                <w:rFonts w:ascii="Times New Roman" w:hAnsi="Times New Roman" w:cs="Times New Roman"/>
+                <w:lang w:val="en-US"/>
+              </w:rPr>
+              <w:t>4</w:t>
+            </w:r>
+          </w:p>
+        </w:tc>
+        <w:tc>
+          <w:tcPr>
+            <w:tcW w:w="1559" w:type="dxa"/>
+          </w:tcPr>
+          <w:p>
+            <w:pPr>
+              <w:jc w:val="center"/>
+              <w:rPr>
+                <w:rFonts w:ascii="Times New Roman" w:hAnsi="Times New Roman" w:cs="Times New Roman"/>
+                <w:lang w:val="en-US"/>
+              </w:rPr>
+            </w:pPr>
+            <w:r>
+              <w:rPr>
+                <w:rFonts w:ascii="Times New Roman" w:hAnsi="Times New Roman" w:cs="Times New Roman"/>
+                <w:lang w:val="en-US"/>
+              </w:rPr>
+              <w:t>5</w:t>
             </w:r>
           </w:p>
         </w:tc>
@@ -1264,7 +1458,7 @@
       <w:tr>
         <w:tc>
           <w:tcPr>
-            <w:tcW w:w="1704" w:type="dxa"/>
+            <w:tcW w:w="1680" w:type="dxa"/>
             <w:vAlign w:val="center"/>
           </w:tcPr>
           <w:p>
@@ -1290,7 +1484,7 @@
         </w:tc>
         <w:tc>
           <w:tcPr>
-            <w:tcW w:w="1557" w:type="dxa"/>
+            <w:tcW w:w="1450" w:type="dxa"/>
           </w:tcPr>
           <w:p>
             <w:pPr>
@@ -1311,7 +1505,7 @@
         </w:tc>
         <w:tc>
           <w:tcPr>
-            <w:tcW w:w="1557" w:type="dxa"/>
+            <w:tcW w:w="1450" w:type="dxa"/>
           </w:tcPr>
           <w:p>
             <w:pPr>
@@ -1332,7 +1526,7 @@
         </w:tc>
         <w:tc>
           <w:tcPr>
-            <w:tcW w:w="1558" w:type="dxa"/>
+            <w:tcW w:w="1495" w:type="dxa"/>
           </w:tcPr>
           <w:p>
             <w:pPr>
@@ -1353,7 +1547,7 @@
         </w:tc>
         <w:tc>
           <w:tcPr>
-            <w:tcW w:w="1558" w:type="dxa"/>
+            <w:tcW w:w="1581" w:type="dxa"/>
           </w:tcPr>
           <w:p>
             <w:pPr>
@@ -1374,7 +1568,7 @@
         </w:tc>
         <w:tc>
           <w:tcPr>
-            <w:tcW w:w="1558" w:type="dxa"/>
+            <w:tcW w:w="1559" w:type="dxa"/>
           </w:tcPr>
           <w:p>
             <w:pPr>
@@ -1390,6 +1584,27 @@
                 <w:lang w:val="en-US"/>
               </w:rPr>
               <w:t>10000</w:t>
+            </w:r>
+          </w:p>
+        </w:tc>
+        <w:tc>
+          <w:tcPr>
+            <w:tcW w:w="1559" w:type="dxa"/>
+          </w:tcPr>
+          <w:p>
+            <w:pPr>
+              <w:jc w:val="center"/>
+              <w:rPr>
+                <w:rFonts w:ascii="Times New Roman" w:hAnsi="Times New Roman" w:cs="Times New Roman"/>
+                <w:lang w:val="en-US"/>
+              </w:rPr>
+            </w:pPr>
+            <w:r>
+              <w:rPr>
+                <w:rFonts w:ascii="Times New Roman" w:hAnsi="Times New Roman" w:cs="Times New Roman"/>
+                <w:lang w:val="en-US"/>
+              </w:rPr>
+              <w:t>14000</w:t>
             </w:r>
           </w:p>
         </w:tc>
@@ -1397,7 +1612,7 @@
       <w:tr>
         <w:tc>
           <w:tcPr>
-            <w:tcW w:w="1704" w:type="dxa"/>
+            <w:tcW w:w="1680" w:type="dxa"/>
             <w:vAlign w:val="center"/>
           </w:tcPr>
           <w:p>
@@ -1423,7 +1638,7 @@
         </w:tc>
         <w:tc>
           <w:tcPr>
-            <w:tcW w:w="1557" w:type="dxa"/>
+            <w:tcW w:w="1450" w:type="dxa"/>
           </w:tcPr>
           <w:p>
             <w:pPr>
@@ -1444,7 +1659,7 @@
         </w:tc>
         <w:tc>
           <w:tcPr>
-            <w:tcW w:w="1557" w:type="dxa"/>
+            <w:tcW w:w="1450" w:type="dxa"/>
           </w:tcPr>
           <w:p>
             <w:pPr>
@@ -1465,7 +1680,7 @@
         </w:tc>
         <w:tc>
           <w:tcPr>
-            <w:tcW w:w="1558" w:type="dxa"/>
+            <w:tcW w:w="1495" w:type="dxa"/>
           </w:tcPr>
           <w:p>
             <w:pPr>
@@ -1486,7 +1701,7 @@
         </w:tc>
         <w:tc>
           <w:tcPr>
-            <w:tcW w:w="1558" w:type="dxa"/>
+            <w:tcW w:w="1581" w:type="dxa"/>
           </w:tcPr>
           <w:p>
             <w:pPr>
@@ -1507,7 +1722,7 @@
         </w:tc>
         <w:tc>
           <w:tcPr>
-            <w:tcW w:w="1558" w:type="dxa"/>
+            <w:tcW w:w="1559" w:type="dxa"/>
           </w:tcPr>
           <w:p>
             <w:pPr>
@@ -1523,6 +1738,41 @@
                 <w:lang w:val="en-US"/>
               </w:rPr>
               <w:t>1500</w:t>
+            </w:r>
+          </w:p>
+        </w:tc>
+        <w:tc>
+          <w:tcPr>
+            <w:tcW w:w="1559" w:type="dxa"/>
+          </w:tcPr>
+          <w:p>
+            <w:pPr>
+              <w:jc w:val="center"/>
+              <w:rPr>
+                <w:rFonts w:ascii="Times New Roman" w:hAnsi="Times New Roman" w:cs="Times New Roman"/>
+                <w:lang w:val="en-US"/>
+              </w:rPr>
+            </w:pPr>
+            <w:r>
+              <w:rPr>
+                <w:rFonts w:ascii="Times New Roman" w:hAnsi="Times New Roman" w:cs="Times New Roman"/>
+                <w:lang w:val="en-US"/>
+              </w:rPr>
+              <w:t>1</w:t>
+            </w:r>
+            <w:r>
+              <w:rPr>
+                <w:rFonts w:ascii="Times New Roman" w:hAnsi="Times New Roman" w:cs="Times New Roman"/>
+                <w:lang w:val="en-US"/>
+              </w:rPr>
+              <w:t>65</w:t>
+            </w:r>
+            <w:r>
+              <w:rPr>
+                <w:rFonts w:ascii="Times New Roman" w:hAnsi="Times New Roman" w:cs="Times New Roman"/>
+                <w:lang w:val="en-US"/>
+              </w:rPr>
+              <w:t>0</w:t>
             </w:r>
           </w:p>
         </w:tc>
@@ -1530,7 +1780,7 @@
       <w:tr>
         <w:tc>
           <w:tcPr>
-            <w:tcW w:w="1704" w:type="dxa"/>
+            <w:tcW w:w="1680" w:type="dxa"/>
             <w:vAlign w:val="center"/>
           </w:tcPr>
           <w:p>
@@ -1556,7 +1806,7 @@
         </w:tc>
         <w:tc>
           <w:tcPr>
-            <w:tcW w:w="1557" w:type="dxa"/>
+            <w:tcW w:w="1450" w:type="dxa"/>
           </w:tcPr>
           <w:p>
             <w:pPr>
@@ -1577,7 +1827,7 @@
         </w:tc>
         <w:tc>
           <w:tcPr>
-            <w:tcW w:w="1557" w:type="dxa"/>
+            <w:tcW w:w="1450" w:type="dxa"/>
           </w:tcPr>
           <w:p>
             <w:pPr>
@@ -1598,7 +1848,7 @@
         </w:tc>
         <w:tc>
           <w:tcPr>
-            <w:tcW w:w="1558" w:type="dxa"/>
+            <w:tcW w:w="1495" w:type="dxa"/>
           </w:tcPr>
           <w:p>
             <w:pPr>
@@ -1619,7 +1869,7 @@
         </w:tc>
         <w:tc>
           <w:tcPr>
-            <w:tcW w:w="1558" w:type="dxa"/>
+            <w:tcW w:w="1581" w:type="dxa"/>
           </w:tcPr>
           <w:p>
             <w:pPr>
@@ -1640,7 +1890,7 @@
         </w:tc>
         <w:tc>
           <w:tcPr>
-            <w:tcW w:w="1558" w:type="dxa"/>
+            <w:tcW w:w="1559" w:type="dxa"/>
           </w:tcPr>
           <w:p>
             <w:pPr>
@@ -1656,6 +1906,27 @@
                 <w:lang w:val="en-US"/>
               </w:rPr>
               <w:t>9000</w:t>
+            </w:r>
+          </w:p>
+        </w:tc>
+        <w:tc>
+          <w:tcPr>
+            <w:tcW w:w="1559" w:type="dxa"/>
+          </w:tcPr>
+          <w:p>
+            <w:pPr>
+              <w:jc w:val="center"/>
+              <w:rPr>
+                <w:rFonts w:ascii="Times New Roman" w:hAnsi="Times New Roman" w:cs="Times New Roman"/>
+                <w:lang w:val="en-US"/>
+              </w:rPr>
+            </w:pPr>
+            <w:r>
+              <w:rPr>
+                <w:rFonts w:ascii="Times New Roman" w:hAnsi="Times New Roman" w:cs="Times New Roman"/>
+                <w:lang w:val="en-US"/>
+              </w:rPr>
+              <w:t>11000</w:t>
             </w:r>
           </w:p>
         </w:tc>
@@ -1663,7 +1934,7 @@
       <w:tr>
         <w:tc>
           <w:tcPr>
-            <w:tcW w:w="1704" w:type="dxa"/>
+            <w:tcW w:w="1680" w:type="dxa"/>
             <w:vAlign w:val="center"/>
           </w:tcPr>
           <w:p>
@@ -1689,7 +1960,7 @@
         </w:tc>
         <w:tc>
           <w:tcPr>
-            <w:tcW w:w="1557" w:type="dxa"/>
+            <w:tcW w:w="1450" w:type="dxa"/>
           </w:tcPr>
           <w:p>
             <w:pPr>
@@ -1710,7 +1981,7 @@
         </w:tc>
         <w:tc>
           <w:tcPr>
-            <w:tcW w:w="1557" w:type="dxa"/>
+            <w:tcW w:w="1450" w:type="dxa"/>
           </w:tcPr>
           <w:p>
             <w:pPr>
@@ -1731,7 +2002,7 @@
         </w:tc>
         <w:tc>
           <w:tcPr>
-            <w:tcW w:w="1558" w:type="dxa"/>
+            <w:tcW w:w="1495" w:type="dxa"/>
           </w:tcPr>
           <w:p>
             <w:pPr>
@@ -1752,7 +2023,7 @@
         </w:tc>
         <w:tc>
           <w:tcPr>
-            <w:tcW w:w="1558" w:type="dxa"/>
+            <w:tcW w:w="1581" w:type="dxa"/>
           </w:tcPr>
           <w:p>
             <w:pPr>
@@ -1773,7 +2044,28 @@
         </w:tc>
         <w:tc>
           <w:tcPr>
-            <w:tcW w:w="1558" w:type="dxa"/>
+            <w:tcW w:w="1559" w:type="dxa"/>
+          </w:tcPr>
+          <w:p>
+            <w:pPr>
+              <w:jc w:val="center"/>
+              <w:rPr>
+                <w:rFonts w:ascii="Times New Roman" w:hAnsi="Times New Roman" w:cs="Times New Roman"/>
+                <w:lang w:val="en-US"/>
+              </w:rPr>
+            </w:pPr>
+            <w:r>
+              <w:rPr>
+                <w:rFonts w:ascii="Times New Roman" w:hAnsi="Times New Roman" w:cs="Times New Roman"/>
+                <w:lang w:val="en-US"/>
+              </w:rPr>
+              <w:t>500</w:t>
+            </w:r>
+          </w:p>
+        </w:tc>
+        <w:tc>
+          <w:tcPr>
+            <w:tcW w:w="1559" w:type="dxa"/>
           </w:tcPr>
           <w:p>
             <w:pPr>
@@ -1796,7 +2088,7 @@
       <w:tr>
         <w:tc>
           <w:tcPr>
-            <w:tcW w:w="1704" w:type="dxa"/>
+            <w:tcW w:w="1680" w:type="dxa"/>
             <w:vAlign w:val="center"/>
           </w:tcPr>
           <w:p>
@@ -1822,7 +2114,7 @@
         </w:tc>
         <w:tc>
           <w:tcPr>
-            <w:tcW w:w="1557" w:type="dxa"/>
+            <w:tcW w:w="1450" w:type="dxa"/>
           </w:tcPr>
           <w:p>
             <w:pPr>
@@ -1843,7 +2135,7 @@
         </w:tc>
         <w:tc>
           <w:tcPr>
-            <w:tcW w:w="1557" w:type="dxa"/>
+            <w:tcW w:w="1450" w:type="dxa"/>
           </w:tcPr>
           <w:p>
             <w:pPr>
@@ -1864,7 +2156,7 @@
         </w:tc>
         <w:tc>
           <w:tcPr>
-            <w:tcW w:w="1558" w:type="dxa"/>
+            <w:tcW w:w="1495" w:type="dxa"/>
           </w:tcPr>
           <w:p>
             <w:pPr>
@@ -1885,7 +2177,7 @@
         </w:tc>
         <w:tc>
           <w:tcPr>
-            <w:tcW w:w="1558" w:type="dxa"/>
+            <w:tcW w:w="1581" w:type="dxa"/>
           </w:tcPr>
           <w:p>
             <w:pPr>
@@ -1906,22 +2198,57 @@
         </w:tc>
         <w:tc>
           <w:tcPr>
-            <w:tcW w:w="1558" w:type="dxa"/>
-          </w:tcPr>
-          <w:p>
-            <w:pPr>
-              <w:jc w:val="center"/>
-              <w:rPr>
-                <w:rFonts w:ascii="Times New Roman" w:hAnsi="Times New Roman" w:cs="Times New Roman"/>
-                <w:lang w:val="en-US"/>
-              </w:rPr>
-            </w:pPr>
-            <w:r>
-              <w:rPr>
-                <w:rFonts w:ascii="Times New Roman" w:hAnsi="Times New Roman" w:cs="Times New Roman"/>
-                <w:lang w:val="en-US"/>
-              </w:rPr>
-              <w:t>0.85</w:t>
+            <w:tcW w:w="1559" w:type="dxa"/>
+          </w:tcPr>
+          <w:p>
+            <w:pPr>
+              <w:jc w:val="center"/>
+              <w:rPr>
+                <w:rFonts w:ascii="Times New Roman" w:hAnsi="Times New Roman" w:cs="Times New Roman"/>
+                <w:lang w:val="en-US"/>
+              </w:rPr>
+            </w:pPr>
+            <w:r>
+              <w:rPr>
+                <w:rFonts w:ascii="Times New Roman" w:hAnsi="Times New Roman" w:cs="Times New Roman"/>
+                <w:lang w:val="en-US"/>
+              </w:rPr>
+              <w:t>0.</w:t>
+            </w:r>
+            <w:r>
+              <w:rPr>
+                <w:rFonts w:ascii="Times New Roman" w:hAnsi="Times New Roman" w:cs="Times New Roman"/>
+                <w:lang w:val="en-US"/>
+              </w:rPr>
+              <w:t>9</w:t>
+            </w:r>
+          </w:p>
+        </w:tc>
+        <w:tc>
+          <w:tcPr>
+            <w:tcW w:w="1559" w:type="dxa"/>
+          </w:tcPr>
+          <w:p>
+            <w:pPr>
+              <w:jc w:val="center"/>
+              <w:rPr>
+                <w:rFonts w:ascii="Times New Roman" w:hAnsi="Times New Roman" w:cs="Times New Roman"/>
+                <w:lang w:val="en-US"/>
+              </w:rPr>
+            </w:pPr>
+            <w:r>
+              <w:rPr>
+                <w:rFonts w:ascii="Times New Roman" w:hAnsi="Times New Roman" w:cs="Times New Roman"/>
+                <w:lang w:val="en-US"/>
+              </w:rPr>
+              <w:t>0.</w:t>
+            </w:r>
+            <w:r>
+              <w:rPr>
+                <w:rFonts w:ascii="Times New Roman" w:hAnsi="Times New Roman" w:cs="Times New Roman"/>
+                <w:lang w:val="en-US"/>
+              </w:rPr>
+              <w:t>9</w:t>
             </w:r>
           </w:p>
         </w:tc>
@@ -1929,7 +2256,7 @@
       <w:tr>
         <w:tc>
           <w:tcPr>
-            <w:tcW w:w="1704" w:type="dxa"/>
+            <w:tcW w:w="1680" w:type="dxa"/>
             <w:vAlign w:val="center"/>
           </w:tcPr>
           <w:p>
@@ -1955,7 +2282,7 @@
         </w:tc>
         <w:tc>
           <w:tcPr>
-            <w:tcW w:w="1557" w:type="dxa"/>
+            <w:tcW w:w="1450" w:type="dxa"/>
           </w:tcPr>
           <w:p>
             <w:pPr>
@@ -1976,7 +2303,7 @@
         </w:tc>
         <w:tc>
           <w:tcPr>
-            <w:tcW w:w="1557" w:type="dxa"/>
+            <w:tcW w:w="1450" w:type="dxa"/>
           </w:tcPr>
           <w:p>
             <w:pPr>
@@ -1997,7 +2324,7 @@
         </w:tc>
         <w:tc>
           <w:tcPr>
-            <w:tcW w:w="1558" w:type="dxa"/>
+            <w:tcW w:w="1495" w:type="dxa"/>
           </w:tcPr>
           <w:p>
             <w:pPr>
@@ -2018,7 +2345,7 @@
         </w:tc>
         <w:tc>
           <w:tcPr>
-            <w:tcW w:w="1558" w:type="dxa"/>
+            <w:tcW w:w="1581" w:type="dxa"/>
           </w:tcPr>
           <w:p>
             <w:pPr>
@@ -2039,7 +2366,28 @@
         </w:tc>
         <w:tc>
           <w:tcPr>
-            <w:tcW w:w="1558" w:type="dxa"/>
+            <w:tcW w:w="1559" w:type="dxa"/>
+          </w:tcPr>
+          <w:p>
+            <w:pPr>
+              <w:jc w:val="center"/>
+              <w:rPr>
+                <w:rFonts w:ascii="Times New Roman" w:hAnsi="Times New Roman" w:cs="Times New Roman"/>
+                <w:lang w:val="en-US"/>
+              </w:rPr>
+            </w:pPr>
+            <w:r>
+              <w:rPr>
+                <w:rFonts w:ascii="Times New Roman" w:hAnsi="Times New Roman" w:cs="Times New Roman"/>
+                <w:lang w:val="en-US"/>
+              </w:rPr>
+              <w:t>180</w:t>
+            </w:r>
+          </w:p>
+        </w:tc>
+        <w:tc>
+          <w:tcPr>
+            <w:tcW w:w="1559" w:type="dxa"/>
           </w:tcPr>
           <w:p>
             <w:pPr>
@@ -2062,7 +2410,7 @@
       <w:tr>
         <w:tc>
           <w:tcPr>
-            <w:tcW w:w="1704" w:type="dxa"/>
+            <w:tcW w:w="1680" w:type="dxa"/>
             <w:vAlign w:val="center"/>
           </w:tcPr>
           <w:p>
@@ -2088,7 +2436,7 @@
         </w:tc>
         <w:tc>
           <w:tcPr>
-            <w:tcW w:w="1557" w:type="dxa"/>
+            <w:tcW w:w="1450" w:type="dxa"/>
           </w:tcPr>
           <w:p>
             <w:pPr>
@@ -2109,7 +2457,7 @@
         </w:tc>
         <w:tc>
           <w:tcPr>
-            <w:tcW w:w="1557" w:type="dxa"/>
+            <w:tcW w:w="1450" w:type="dxa"/>
           </w:tcPr>
           <w:p>
             <w:pPr>
@@ -2130,7 +2478,7 @@
         </w:tc>
         <w:tc>
           <w:tcPr>
-            <w:tcW w:w="1558" w:type="dxa"/>
+            <w:tcW w:w="1495" w:type="dxa"/>
           </w:tcPr>
           <w:p>
             <w:pPr>
@@ -2151,7 +2499,7 @@
         </w:tc>
         <w:tc>
           <w:tcPr>
-            <w:tcW w:w="1558" w:type="dxa"/>
+            <w:tcW w:w="1581" w:type="dxa"/>
           </w:tcPr>
           <w:p>
             <w:pPr>
@@ -2172,7 +2520,315 @@
         </w:tc>
         <w:tc>
           <w:tcPr>
-            <w:tcW w:w="1558" w:type="dxa"/>
+            <w:tcW w:w="1559" w:type="dxa"/>
+          </w:tcPr>
+          <w:p>
+            <w:pPr>
+              <w:jc w:val="center"/>
+              <w:rPr>
+                <w:rFonts w:ascii="Times New Roman" w:hAnsi="Times New Roman" w:cs="Times New Roman"/>
+                <w:lang w:val="en-US"/>
+              </w:rPr>
+            </w:pPr>
+            <w:r>
+              <w:rPr>
+                <w:rFonts w:ascii="Times New Roman" w:hAnsi="Times New Roman" w:cs="Times New Roman"/>
+                <w:lang w:val="en-US"/>
+              </w:rPr>
+              <w:t>200</w:t>
+            </w:r>
+          </w:p>
+        </w:tc>
+        <w:tc>
+          <w:tcPr>
+            <w:tcW w:w="1559" w:type="dxa"/>
+          </w:tcPr>
+          <w:p>
+            <w:pPr>
+              <w:jc w:val="center"/>
+              <w:rPr>
+                <w:rFonts w:ascii="Times New Roman" w:hAnsi="Times New Roman" w:cs="Times New Roman"/>
+                <w:lang w:val="en-US"/>
+              </w:rPr>
+            </w:pPr>
+            <w:r>
+              <w:rPr>
+                <w:rFonts w:ascii="Times New Roman" w:hAnsi="Times New Roman" w:cs="Times New Roman"/>
+                <w:lang w:val="en-US"/>
+              </w:rPr>
+              <w:t>200</w:t>
+            </w:r>
+          </w:p>
+        </w:tc>
+      </w:tr>
+      <w:tr>
+        <w:tc>
+          <w:tcPr>
+            <w:tcW w:w="1680" w:type="dxa"/>
+            <w:vAlign w:val="center"/>
+          </w:tcPr>
+          <w:p>
+            <w:pPr>
+              <w:jc w:val="center"/>
+              <w:rPr>
+                <w:rFonts w:ascii="Times New Roman" w:hAnsi="Times New Roman" w:cs="Times New Roman"/>
+                <w:b/>
+                <w:bCs/>
+                <w:lang w:val="en-US"/>
+              </w:rPr>
+            </w:pPr>
+            <w:r>
+              <w:rPr>
+                <w:rFonts w:ascii="Times New Roman" w:hAnsi="Times New Roman" w:cs="Times New Roman"/>
+                <w:b/>
+                <w:bCs/>
+                <w:lang w:val="en-US"/>
+              </w:rPr>
+              <w:t>Peak Perform</w:t>
+            </w:r>
+          </w:p>
+        </w:tc>
+        <w:tc>
+          <w:tcPr>
+            <w:tcW w:w="1450" w:type="dxa"/>
+          </w:tcPr>
+          <w:p>
+            <w:pPr>
+              <w:jc w:val="center"/>
+              <w:rPr>
+                <w:rFonts w:ascii="Times New Roman" w:hAnsi="Times New Roman" w:cs="Times New Roman"/>
+                <w:lang w:val="en-US"/>
+              </w:rPr>
+            </w:pPr>
+            <w:r>
+              <w:rPr>
+                <w:rFonts w:ascii="Times New Roman" w:hAnsi="Times New Roman" w:cs="Times New Roman"/>
+                <w:lang w:val="en-US"/>
+              </w:rPr>
+              <w:t>480</w:t>
+            </w:r>
+          </w:p>
+        </w:tc>
+        <w:tc>
+          <w:tcPr>
+            <w:tcW w:w="1450" w:type="dxa"/>
+          </w:tcPr>
+          <w:p>
+            <w:pPr>
+              <w:jc w:val="center"/>
+              <w:rPr>
+                <w:rFonts w:ascii="Times New Roman" w:hAnsi="Times New Roman" w:cs="Times New Roman"/>
+                <w:lang w:val="en-US"/>
+              </w:rPr>
+            </w:pPr>
+            <w:r>
+              <w:rPr>
+                <w:rFonts w:ascii="Times New Roman" w:hAnsi="Times New Roman" w:cs="Times New Roman"/>
+                <w:lang w:val="en-US"/>
+              </w:rPr>
+              <w:t>480</w:t>
+            </w:r>
+          </w:p>
+        </w:tc>
+        <w:tc>
+          <w:tcPr>
+            <w:tcW w:w="1495" w:type="dxa"/>
+          </w:tcPr>
+          <w:p>
+            <w:pPr>
+              <w:jc w:val="center"/>
+              <w:rPr>
+                <w:rFonts w:ascii="Times New Roman" w:hAnsi="Times New Roman" w:cs="Times New Roman"/>
+                <w:lang w:val="en-US"/>
+              </w:rPr>
+            </w:pPr>
+            <w:r>
+              <w:rPr>
+                <w:rFonts w:ascii="Times New Roman" w:hAnsi="Times New Roman" w:cs="Times New Roman"/>
+                <w:lang w:val="en-US"/>
+              </w:rPr>
+              <w:t>480</w:t>
+            </w:r>
+          </w:p>
+        </w:tc>
+        <w:tc>
+          <w:tcPr>
+            <w:tcW w:w="1581" w:type="dxa"/>
+          </w:tcPr>
+          <w:p>
+            <w:pPr>
+              <w:jc w:val="center"/>
+              <w:rPr>
+                <w:rFonts w:ascii="Times New Roman" w:hAnsi="Times New Roman" w:cs="Times New Roman"/>
+                <w:lang w:val="en-US"/>
+              </w:rPr>
+            </w:pPr>
+            <w:r>
+              <w:rPr>
+                <w:rFonts w:ascii="Times New Roman" w:hAnsi="Times New Roman" w:cs="Times New Roman"/>
+                <w:lang w:val="en-US"/>
+              </w:rPr>
+              <w:t>540</w:t>
+            </w:r>
+          </w:p>
+        </w:tc>
+        <w:tc>
+          <w:tcPr>
+            <w:tcW w:w="1559" w:type="dxa"/>
+          </w:tcPr>
+          <w:p>
+            <w:pPr>
+              <w:jc w:val="center"/>
+              <w:rPr>
+                <w:rFonts w:ascii="Times New Roman" w:hAnsi="Times New Roman" w:cs="Times New Roman"/>
+                <w:lang w:val="en-US"/>
+              </w:rPr>
+            </w:pPr>
+            <w:r>
+              <w:rPr>
+                <w:rFonts w:ascii="Times New Roman" w:hAnsi="Times New Roman" w:cs="Times New Roman"/>
+                <w:lang w:val="en-US"/>
+              </w:rPr>
+              <w:t>480</w:t>
+            </w:r>
+          </w:p>
+        </w:tc>
+        <w:tc>
+          <w:tcPr>
+            <w:tcW w:w="1559" w:type="dxa"/>
+          </w:tcPr>
+          <w:p>
+            <w:pPr>
+              <w:jc w:val="center"/>
+              <w:rPr>
+                <w:rFonts w:ascii="Times New Roman" w:hAnsi="Times New Roman" w:cs="Times New Roman"/>
+                <w:lang w:val="en-US"/>
+              </w:rPr>
+            </w:pPr>
+            <w:r>
+              <w:rPr>
+                <w:rFonts w:ascii="Times New Roman" w:hAnsi="Times New Roman" w:cs="Times New Roman"/>
+                <w:lang w:val="en-US"/>
+              </w:rPr>
+              <w:t>480</w:t>
+            </w:r>
+          </w:p>
+        </w:tc>
+      </w:tr>
+      <w:tr>
+        <w:tc>
+          <w:tcPr>
+            <w:tcW w:w="1680" w:type="dxa"/>
+            <w:vAlign w:val="center"/>
+          </w:tcPr>
+          <w:p>
+            <w:pPr>
+              <w:jc w:val="center"/>
+              <w:rPr>
+                <w:rFonts w:ascii="Times New Roman" w:hAnsi="Times New Roman" w:cs="Times New Roman"/>
+                <w:b/>
+                <w:bCs/>
+                <w:lang w:val="en-US"/>
+              </w:rPr>
+            </w:pPr>
+            <w:r>
+              <w:rPr>
+                <w:rFonts w:ascii="Times New Roman" w:hAnsi="Times New Roman" w:cs="Times New Roman"/>
+                <w:b/>
+                <w:bCs/>
+                <w:lang w:val="en-US"/>
+              </w:rPr>
+              <w:t>Recovery</w:t>
+            </w:r>
+          </w:p>
+        </w:tc>
+        <w:tc>
+          <w:tcPr>
+            <w:tcW w:w="1450" w:type="dxa"/>
+          </w:tcPr>
+          <w:p>
+            <w:pPr>
+              <w:jc w:val="center"/>
+              <w:rPr>
+                <w:rFonts w:ascii="Times New Roman" w:hAnsi="Times New Roman" w:cs="Times New Roman"/>
+                <w:lang w:val="en-US"/>
+              </w:rPr>
+            </w:pPr>
+            <w:r>
+              <w:rPr>
+                <w:rFonts w:ascii="Times New Roman" w:hAnsi="Times New Roman" w:cs="Times New Roman"/>
+                <w:lang w:val="en-US"/>
+              </w:rPr>
+              <w:t>14</w:t>
+            </w:r>
+          </w:p>
+        </w:tc>
+        <w:tc>
+          <w:tcPr>
+            <w:tcW w:w="1450" w:type="dxa"/>
+          </w:tcPr>
+          <w:p>
+            <w:pPr>
+              <w:jc w:val="center"/>
+              <w:rPr>
+                <w:rFonts w:ascii="Times New Roman" w:hAnsi="Times New Roman" w:cs="Times New Roman"/>
+                <w:lang w:val="en-US"/>
+              </w:rPr>
+            </w:pPr>
+            <w:r>
+              <w:rPr>
+                <w:rFonts w:ascii="Times New Roman" w:hAnsi="Times New Roman" w:cs="Times New Roman"/>
+                <w:lang w:val="en-US"/>
+              </w:rPr>
+              <w:t>22</w:t>
+            </w:r>
+          </w:p>
+        </w:tc>
+        <w:tc>
+          <w:tcPr>
+            <w:tcW w:w="1495" w:type="dxa"/>
+          </w:tcPr>
+          <w:p>
+            <w:pPr>
+              <w:jc w:val="center"/>
+              <w:rPr>
+                <w:rFonts w:ascii="Times New Roman" w:hAnsi="Times New Roman" w:cs="Times New Roman"/>
+                <w:lang w:val="en-US"/>
+              </w:rPr>
+            </w:pPr>
+            <w:r>
+              <w:rPr>
+                <w:rFonts w:ascii="Times New Roman" w:hAnsi="Times New Roman" w:cs="Times New Roman"/>
+                <w:lang w:val="en-US"/>
+              </w:rPr>
+              <w:t>25</w:t>
+            </w:r>
+          </w:p>
+        </w:tc>
+        <w:tc>
+          <w:tcPr>
+            <w:tcW w:w="1581" w:type="dxa"/>
+          </w:tcPr>
+          <w:p>
+            <w:pPr>
+              <w:jc w:val="center"/>
+              <w:rPr>
+                <w:rFonts w:ascii="Times New Roman" w:hAnsi="Times New Roman" w:cs="Times New Roman"/>
+                <w:lang w:val="en-US"/>
+              </w:rPr>
+            </w:pPr>
+            <w:r>
+              <w:rPr>
+                <w:rFonts w:ascii="Times New Roman" w:hAnsi="Times New Roman" w:cs="Times New Roman"/>
+                <w:lang w:val="en-US"/>
+              </w:rPr>
+              <w:t>25</w:t>
+            </w:r>
+          </w:p>
+        </w:tc>
+        <w:tc>
+          <w:tcPr>
+            <w:tcW w:w="1559" w:type="dxa"/>
           </w:tcPr>
           <w:p>
             <w:pPr>
@@ -2194,24 +2850,38 @@
                 <w:rFonts w:ascii="Times New Roman" w:hAnsi="Times New Roman" w:cs="Times New Roman"/>
                 <w:lang w:val="en-US"/>
               </w:rPr>
-              <w:t>0</w:t>
+              <w:t>5</w:t>
+            </w:r>
+          </w:p>
+        </w:tc>
+        <w:tc>
+          <w:tcPr>
+            <w:tcW w:w="1559" w:type="dxa"/>
+          </w:tcPr>
+          <w:p>
+            <w:pPr>
+              <w:jc w:val="center"/>
+              <w:rPr>
+                <w:rFonts w:ascii="Times New Roman" w:hAnsi="Times New Roman" w:cs="Times New Roman"/>
+                <w:lang w:val="en-US"/>
+              </w:rPr>
+            </w:pPr>
+            <w:r>
+              <w:rPr>
+                <w:rFonts w:ascii="Times New Roman" w:hAnsi="Times New Roman" w:cs="Times New Roman"/>
+                <w:lang w:val="en-US"/>
+              </w:rPr>
+              <w:t>30</w:t>
             </w:r>
             <w:bookmarkStart w:id="0" w:name="_GoBack"/>
             <w:bookmarkEnd w:id="0"/>
-            <w:r>
-              <w:rPr>
-                <w:rFonts w:ascii="Times New Roman" w:hAnsi="Times New Roman" w:cs="Times New Roman"/>
-                <w:lang w:val="en-US"/>
-              </w:rPr>
-              <w:t>0</w:t>
-            </w:r>
           </w:p>
         </w:tc>
       </w:tr>
       <w:tr>
         <w:tc>
           <w:tcPr>
-            <w:tcW w:w="1704" w:type="dxa"/>
+            <w:tcW w:w="1680" w:type="dxa"/>
             <w:vAlign w:val="center"/>
           </w:tcPr>
           <w:p>
@@ -2231,112 +2901,133 @@
                 <w:bCs/>
                 <w:lang w:val="en-US"/>
               </w:rPr>
-              <w:t>Peak Perform</w:t>
-            </w:r>
-          </w:p>
-        </w:tc>
-        <w:tc>
-          <w:tcPr>
-            <w:tcW w:w="1557" w:type="dxa"/>
-          </w:tcPr>
-          <w:p>
-            <w:pPr>
-              <w:jc w:val="center"/>
-              <w:rPr>
-                <w:rFonts w:ascii="Times New Roman" w:hAnsi="Times New Roman" w:cs="Times New Roman"/>
-                <w:lang w:val="en-US"/>
-              </w:rPr>
-            </w:pPr>
-            <w:r>
-              <w:rPr>
-                <w:rFonts w:ascii="Times New Roman" w:hAnsi="Times New Roman" w:cs="Times New Roman"/>
-                <w:lang w:val="en-US"/>
-              </w:rPr>
-              <w:t>480</w:t>
-            </w:r>
-          </w:p>
-        </w:tc>
-        <w:tc>
-          <w:tcPr>
-            <w:tcW w:w="1557" w:type="dxa"/>
-          </w:tcPr>
-          <w:p>
-            <w:pPr>
-              <w:jc w:val="center"/>
-              <w:rPr>
-                <w:rFonts w:ascii="Times New Roman" w:hAnsi="Times New Roman" w:cs="Times New Roman"/>
-                <w:lang w:val="en-US"/>
-              </w:rPr>
-            </w:pPr>
-            <w:r>
-              <w:rPr>
-                <w:rFonts w:ascii="Times New Roman" w:hAnsi="Times New Roman" w:cs="Times New Roman"/>
-                <w:lang w:val="en-US"/>
-              </w:rPr>
-              <w:t>480</w:t>
-            </w:r>
-          </w:p>
-        </w:tc>
-        <w:tc>
-          <w:tcPr>
-            <w:tcW w:w="1558" w:type="dxa"/>
-          </w:tcPr>
-          <w:p>
-            <w:pPr>
-              <w:jc w:val="center"/>
-              <w:rPr>
-                <w:rFonts w:ascii="Times New Roman" w:hAnsi="Times New Roman" w:cs="Times New Roman"/>
-                <w:lang w:val="en-US"/>
-              </w:rPr>
-            </w:pPr>
-            <w:r>
-              <w:rPr>
-                <w:rFonts w:ascii="Times New Roman" w:hAnsi="Times New Roman" w:cs="Times New Roman"/>
-                <w:lang w:val="en-US"/>
-              </w:rPr>
-              <w:t>480</w:t>
-            </w:r>
-          </w:p>
-        </w:tc>
-        <w:tc>
-          <w:tcPr>
-            <w:tcW w:w="1558" w:type="dxa"/>
-          </w:tcPr>
-          <w:p>
-            <w:pPr>
-              <w:jc w:val="center"/>
-              <w:rPr>
-                <w:rFonts w:ascii="Times New Roman" w:hAnsi="Times New Roman" w:cs="Times New Roman"/>
-                <w:lang w:val="en-US"/>
-              </w:rPr>
-            </w:pPr>
-            <w:r>
-              <w:rPr>
-                <w:rFonts w:ascii="Times New Roman" w:hAnsi="Times New Roman" w:cs="Times New Roman"/>
-                <w:lang w:val="en-US"/>
-              </w:rPr>
-              <w:t>540</w:t>
-            </w:r>
-          </w:p>
-        </w:tc>
-        <w:tc>
-          <w:tcPr>
-            <w:tcW w:w="1558" w:type="dxa"/>
-          </w:tcPr>
-          <w:p>
-            <w:pPr>
-              <w:jc w:val="center"/>
-              <w:rPr>
-                <w:rFonts w:ascii="Times New Roman" w:hAnsi="Times New Roman" w:cs="Times New Roman"/>
-                <w:lang w:val="en-US"/>
-              </w:rPr>
-            </w:pPr>
-            <w:r>
-              <w:rPr>
-                <w:rFonts w:ascii="Times New Roman" w:hAnsi="Times New Roman" w:cs="Times New Roman"/>
-                <w:lang w:val="en-US"/>
-              </w:rPr>
-              <w:t>480</w:t>
+              <w:t>CR/Day Regen</w:t>
+            </w:r>
+          </w:p>
+        </w:tc>
+        <w:tc>
+          <w:tcPr>
+            <w:tcW w:w="1450" w:type="dxa"/>
+          </w:tcPr>
+          <w:p>
+            <w:pPr>
+              <w:jc w:val="center"/>
+              <w:rPr>
+                <w:rFonts w:ascii="Times New Roman" w:hAnsi="Times New Roman" w:cs="Times New Roman"/>
+                <w:lang w:val="en-US"/>
+              </w:rPr>
+            </w:pPr>
+            <w:r>
+              <w:rPr>
+                <w:rFonts w:ascii="Times New Roman" w:hAnsi="Times New Roman" w:cs="Times New Roman"/>
+                <w:lang w:val="en-US"/>
+              </w:rPr>
+              <w:t>4</w:t>
+            </w:r>
+          </w:p>
+        </w:tc>
+        <w:tc>
+          <w:tcPr>
+            <w:tcW w:w="1450" w:type="dxa"/>
+          </w:tcPr>
+          <w:p>
+            <w:pPr>
+              <w:jc w:val="center"/>
+              <w:rPr>
+                <w:rFonts w:ascii="Times New Roman" w:hAnsi="Times New Roman" w:cs="Times New Roman"/>
+                <w:lang w:val="en-US"/>
+              </w:rPr>
+            </w:pPr>
+            <w:r>
+              <w:rPr>
+                <w:rFonts w:ascii="Times New Roman" w:hAnsi="Times New Roman" w:cs="Times New Roman"/>
+                <w:lang w:val="en-US"/>
+              </w:rPr>
+              <w:t>3</w:t>
+            </w:r>
+          </w:p>
+        </w:tc>
+        <w:tc>
+          <w:tcPr>
+            <w:tcW w:w="1495" w:type="dxa"/>
+          </w:tcPr>
+          <w:p>
+            <w:pPr>
+              <w:jc w:val="center"/>
+              <w:rPr>
+                <w:rFonts w:ascii="Times New Roman" w:hAnsi="Times New Roman" w:cs="Times New Roman"/>
+                <w:lang w:val="en-US"/>
+              </w:rPr>
+            </w:pPr>
+            <w:r>
+              <w:rPr>
+                <w:rFonts w:ascii="Times New Roman" w:hAnsi="Times New Roman" w:cs="Times New Roman"/>
+                <w:lang w:val="en-US"/>
+              </w:rPr>
+              <w:t>4</w:t>
+            </w:r>
+          </w:p>
+        </w:tc>
+        <w:tc>
+          <w:tcPr>
+            <w:tcW w:w="1581" w:type="dxa"/>
+          </w:tcPr>
+          <w:p>
+            <w:pPr>
+              <w:jc w:val="center"/>
+              <w:rPr>
+                <w:rFonts w:ascii="Times New Roman" w:hAnsi="Times New Roman" w:cs="Times New Roman"/>
+                <w:lang w:val="en-US"/>
+              </w:rPr>
+            </w:pPr>
+            <w:r>
+              <w:rPr>
+                <w:rFonts w:ascii="Times New Roman" w:hAnsi="Times New Roman" w:cs="Times New Roman"/>
+                <w:lang w:val="en-US"/>
+              </w:rPr>
+              <w:t>4</w:t>
+            </w:r>
+          </w:p>
+        </w:tc>
+        <w:tc>
+          <w:tcPr>
+            <w:tcW w:w="1559" w:type="dxa"/>
+          </w:tcPr>
+          <w:p>
+            <w:pPr>
+              <w:jc w:val="center"/>
+              <w:rPr>
+                <w:rFonts w:ascii="Times New Roman" w:hAnsi="Times New Roman" w:cs="Times New Roman"/>
+                <w:lang w:val="en-US"/>
+              </w:rPr>
+            </w:pPr>
+            <w:r>
+              <w:rPr>
+                <w:rFonts w:ascii="Times New Roman" w:hAnsi="Times New Roman" w:cs="Times New Roman"/>
+                <w:lang w:val="en-US"/>
+              </w:rPr>
+              <w:t>4</w:t>
+            </w:r>
+          </w:p>
+        </w:tc>
+        <w:tc>
+          <w:tcPr>
+            <w:tcW w:w="1559" w:type="dxa"/>
+          </w:tcPr>
+          <w:p>
+            <w:pPr>
+              <w:jc w:val="center"/>
+              <w:rPr>
+                <w:rFonts w:ascii="Times New Roman" w:hAnsi="Times New Roman" w:cs="Times New Roman"/>
+                <w:lang w:val="en-US"/>
+              </w:rPr>
+            </w:pPr>
+            <w:r>
+              <w:rPr>
+                <w:rFonts w:ascii="Times New Roman" w:hAnsi="Times New Roman" w:cs="Times New Roman"/>
+                <w:lang w:val="en-US"/>
+              </w:rPr>
+              <w:t>4</w:t>
             </w:r>
           </w:p>
         </w:tc>
@@ -2344,7 +3035,7 @@
       <w:tr>
         <w:tc>
           <w:tcPr>
-            <w:tcW w:w="1704" w:type="dxa"/>
+            <w:tcW w:w="1680" w:type="dxa"/>
             <w:vAlign w:val="center"/>
           </w:tcPr>
           <w:p>
@@ -2364,112 +3055,133 @@
                 <w:bCs/>
                 <w:lang w:val="en-US"/>
               </w:rPr>
-              <w:t>Recovery</w:t>
-            </w:r>
-          </w:p>
-        </w:tc>
-        <w:tc>
-          <w:tcPr>
-            <w:tcW w:w="1557" w:type="dxa"/>
-          </w:tcPr>
-          <w:p>
-            <w:pPr>
-              <w:jc w:val="center"/>
-              <w:rPr>
-                <w:rFonts w:ascii="Times New Roman" w:hAnsi="Times New Roman" w:cs="Times New Roman"/>
-                <w:lang w:val="en-US"/>
-              </w:rPr>
-            </w:pPr>
-            <w:r>
-              <w:rPr>
-                <w:rFonts w:ascii="Times New Roman" w:hAnsi="Times New Roman" w:cs="Times New Roman"/>
-                <w:lang w:val="en-US"/>
-              </w:rPr>
-              <w:t>14</w:t>
-            </w:r>
-          </w:p>
-        </w:tc>
-        <w:tc>
-          <w:tcPr>
-            <w:tcW w:w="1557" w:type="dxa"/>
-          </w:tcPr>
-          <w:p>
-            <w:pPr>
-              <w:jc w:val="center"/>
-              <w:rPr>
-                <w:rFonts w:ascii="Times New Roman" w:hAnsi="Times New Roman" w:cs="Times New Roman"/>
-                <w:lang w:val="en-US"/>
-              </w:rPr>
-            </w:pPr>
-            <w:r>
-              <w:rPr>
-                <w:rFonts w:ascii="Times New Roman" w:hAnsi="Times New Roman" w:cs="Times New Roman"/>
-                <w:lang w:val="en-US"/>
-              </w:rPr>
-              <w:t>22</w:t>
-            </w:r>
-          </w:p>
-        </w:tc>
-        <w:tc>
-          <w:tcPr>
-            <w:tcW w:w="1558" w:type="dxa"/>
-          </w:tcPr>
-          <w:p>
-            <w:pPr>
-              <w:jc w:val="center"/>
-              <w:rPr>
-                <w:rFonts w:ascii="Times New Roman" w:hAnsi="Times New Roman" w:cs="Times New Roman"/>
-                <w:lang w:val="en-US"/>
-              </w:rPr>
-            </w:pPr>
-            <w:r>
-              <w:rPr>
-                <w:rFonts w:ascii="Times New Roman" w:hAnsi="Times New Roman" w:cs="Times New Roman"/>
-                <w:lang w:val="en-US"/>
-              </w:rPr>
-              <w:t>25</w:t>
-            </w:r>
-          </w:p>
-        </w:tc>
-        <w:tc>
-          <w:tcPr>
-            <w:tcW w:w="1558" w:type="dxa"/>
-          </w:tcPr>
-          <w:p>
-            <w:pPr>
-              <w:jc w:val="center"/>
-              <w:rPr>
-                <w:rFonts w:ascii="Times New Roman" w:hAnsi="Times New Roman" w:cs="Times New Roman"/>
-                <w:lang w:val="en-US"/>
-              </w:rPr>
-            </w:pPr>
-            <w:r>
-              <w:rPr>
-                <w:rFonts w:ascii="Times New Roman" w:hAnsi="Times New Roman" w:cs="Times New Roman"/>
-                <w:lang w:val="en-US"/>
-              </w:rPr>
-              <w:t>25</w:t>
-            </w:r>
-          </w:p>
-        </w:tc>
-        <w:tc>
-          <w:tcPr>
-            <w:tcW w:w="1558" w:type="dxa"/>
-          </w:tcPr>
-          <w:p>
-            <w:pPr>
-              <w:jc w:val="center"/>
-              <w:rPr>
-                <w:rFonts w:ascii="Times New Roman" w:hAnsi="Times New Roman" w:cs="Times New Roman"/>
-                <w:lang w:val="en-US"/>
-              </w:rPr>
-            </w:pPr>
-            <w:r>
-              <w:rPr>
-                <w:rFonts w:ascii="Times New Roman" w:hAnsi="Times New Roman" w:cs="Times New Roman"/>
-                <w:lang w:val="en-US"/>
-              </w:rPr>
-              <w:t>22</w:t>
+              <w:t>CR/Combat</w:t>
+            </w:r>
+          </w:p>
+        </w:tc>
+        <w:tc>
+          <w:tcPr>
+            <w:tcW w:w="1450" w:type="dxa"/>
+          </w:tcPr>
+          <w:p>
+            <w:pPr>
+              <w:jc w:val="center"/>
+              <w:rPr>
+                <w:rFonts w:ascii="Times New Roman" w:hAnsi="Times New Roman" w:cs="Times New Roman"/>
+                <w:lang w:val="en-US"/>
+              </w:rPr>
+            </w:pPr>
+            <w:r>
+              <w:rPr>
+                <w:rFonts w:ascii="Times New Roman" w:hAnsi="Times New Roman" w:cs="Times New Roman"/>
+                <w:lang w:val="en-US"/>
+              </w:rPr>
+              <w:t>12</w:t>
+            </w:r>
+          </w:p>
+        </w:tc>
+        <w:tc>
+          <w:tcPr>
+            <w:tcW w:w="1450" w:type="dxa"/>
+          </w:tcPr>
+          <w:p>
+            <w:pPr>
+              <w:jc w:val="center"/>
+              <w:rPr>
+                <w:rFonts w:ascii="Times New Roman" w:hAnsi="Times New Roman" w:cs="Times New Roman"/>
+                <w:lang w:val="en-US"/>
+              </w:rPr>
+            </w:pPr>
+            <w:r>
+              <w:rPr>
+                <w:rFonts w:ascii="Times New Roman" w:hAnsi="Times New Roman" w:cs="Times New Roman"/>
+                <w:lang w:val="en-US"/>
+              </w:rPr>
+              <w:t>12</w:t>
+            </w:r>
+          </w:p>
+        </w:tc>
+        <w:tc>
+          <w:tcPr>
+            <w:tcW w:w="1495" w:type="dxa"/>
+          </w:tcPr>
+          <w:p>
+            <w:pPr>
+              <w:jc w:val="center"/>
+              <w:rPr>
+                <w:rFonts w:ascii="Times New Roman" w:hAnsi="Times New Roman" w:cs="Times New Roman"/>
+                <w:lang w:val="en-US"/>
+              </w:rPr>
+            </w:pPr>
+            <w:r>
+              <w:rPr>
+                <w:rFonts w:ascii="Times New Roman" w:hAnsi="Times New Roman" w:cs="Times New Roman"/>
+                <w:lang w:val="en-US"/>
+              </w:rPr>
+              <w:t>12</w:t>
+            </w:r>
+          </w:p>
+        </w:tc>
+        <w:tc>
+          <w:tcPr>
+            <w:tcW w:w="1581" w:type="dxa"/>
+          </w:tcPr>
+          <w:p>
+            <w:pPr>
+              <w:jc w:val="center"/>
+              <w:rPr>
+                <w:rFonts w:ascii="Times New Roman" w:hAnsi="Times New Roman" w:cs="Times New Roman"/>
+                <w:lang w:val="en-US"/>
+              </w:rPr>
+            </w:pPr>
+            <w:r>
+              <w:rPr>
+                <w:rFonts w:ascii="Times New Roman" w:hAnsi="Times New Roman" w:cs="Times New Roman"/>
+                <w:lang w:val="en-US"/>
+              </w:rPr>
+              <w:t>12</w:t>
+            </w:r>
+          </w:p>
+        </w:tc>
+        <w:tc>
+          <w:tcPr>
+            <w:tcW w:w="1559" w:type="dxa"/>
+          </w:tcPr>
+          <w:p>
+            <w:pPr>
+              <w:jc w:val="center"/>
+              <w:rPr>
+                <w:rFonts w:ascii="Times New Roman" w:hAnsi="Times New Roman" w:cs="Times New Roman"/>
+                <w:lang w:val="en-US"/>
+              </w:rPr>
+            </w:pPr>
+            <w:r>
+              <w:rPr>
+                <w:rFonts w:ascii="Times New Roman" w:hAnsi="Times New Roman" w:cs="Times New Roman"/>
+                <w:lang w:val="en-US"/>
+              </w:rPr>
+              <w:t>12</w:t>
+            </w:r>
+          </w:p>
+        </w:tc>
+        <w:tc>
+          <w:tcPr>
+            <w:tcW w:w="1559" w:type="dxa"/>
+          </w:tcPr>
+          <w:p>
+            <w:pPr>
+              <w:jc w:val="center"/>
+              <w:rPr>
+                <w:rFonts w:ascii="Times New Roman" w:hAnsi="Times New Roman" w:cs="Times New Roman"/>
+                <w:lang w:val="en-US"/>
+              </w:rPr>
+            </w:pPr>
+            <w:r>
+              <w:rPr>
+                <w:rFonts w:ascii="Times New Roman" w:hAnsi="Times New Roman" w:cs="Times New Roman"/>
+                <w:lang w:val="en-US"/>
+              </w:rPr>
+              <w:t>12</w:t>
             </w:r>
           </w:p>
         </w:tc>
@@ -2477,7 +3189,7 @@
       <w:tr>
         <w:tc>
           <w:tcPr>
-            <w:tcW w:w="1704" w:type="dxa"/>
+            <w:tcW w:w="1680" w:type="dxa"/>
             <w:vAlign w:val="center"/>
           </w:tcPr>
           <w:p>
@@ -2497,112 +3209,409 @@
                 <w:bCs/>
                 <w:lang w:val="en-US"/>
               </w:rPr>
-              <w:t>CR/Day Regen</w:t>
-            </w:r>
-          </w:p>
-        </w:tc>
-        <w:tc>
-          <w:tcPr>
-            <w:tcW w:w="1557" w:type="dxa"/>
-          </w:tcPr>
-          <w:p>
-            <w:pPr>
-              <w:jc w:val="center"/>
-              <w:rPr>
-                <w:rFonts w:ascii="Times New Roman" w:hAnsi="Times New Roman" w:cs="Times New Roman"/>
-                <w:lang w:val="en-US"/>
-              </w:rPr>
-            </w:pPr>
-            <w:r>
-              <w:rPr>
-                <w:rFonts w:ascii="Times New Roman" w:hAnsi="Times New Roman" w:cs="Times New Roman"/>
-                <w:lang w:val="en-US"/>
-              </w:rPr>
-              <w:t>4</w:t>
-            </w:r>
-          </w:p>
-        </w:tc>
-        <w:tc>
-          <w:tcPr>
-            <w:tcW w:w="1557" w:type="dxa"/>
-          </w:tcPr>
-          <w:p>
-            <w:pPr>
-              <w:jc w:val="center"/>
-              <w:rPr>
-                <w:rFonts w:ascii="Times New Roman" w:hAnsi="Times New Roman" w:cs="Times New Roman"/>
-                <w:lang w:val="en-US"/>
-              </w:rPr>
-            </w:pPr>
-            <w:r>
-              <w:rPr>
-                <w:rFonts w:ascii="Times New Roman" w:hAnsi="Times New Roman" w:cs="Times New Roman"/>
-                <w:lang w:val="en-US"/>
-              </w:rPr>
-              <w:t>3</w:t>
-            </w:r>
-          </w:p>
-        </w:tc>
-        <w:tc>
-          <w:tcPr>
-            <w:tcW w:w="1558" w:type="dxa"/>
-          </w:tcPr>
-          <w:p>
-            <w:pPr>
-              <w:jc w:val="center"/>
-              <w:rPr>
-                <w:rFonts w:ascii="Times New Roman" w:hAnsi="Times New Roman" w:cs="Times New Roman"/>
-                <w:lang w:val="en-US"/>
-              </w:rPr>
-            </w:pPr>
-            <w:r>
-              <w:rPr>
-                <w:rFonts w:ascii="Times New Roman" w:hAnsi="Times New Roman" w:cs="Times New Roman"/>
-                <w:lang w:val="en-US"/>
-              </w:rPr>
-              <w:t>4</w:t>
-            </w:r>
-          </w:p>
-        </w:tc>
-        <w:tc>
-          <w:tcPr>
-            <w:tcW w:w="1558" w:type="dxa"/>
-          </w:tcPr>
-          <w:p>
-            <w:pPr>
-              <w:jc w:val="center"/>
-              <w:rPr>
-                <w:rFonts w:ascii="Times New Roman" w:hAnsi="Times New Roman" w:cs="Times New Roman"/>
-                <w:lang w:val="en-US"/>
-              </w:rPr>
-            </w:pPr>
-            <w:r>
-              <w:rPr>
-                <w:rFonts w:ascii="Times New Roman" w:hAnsi="Times New Roman" w:cs="Times New Roman"/>
-                <w:lang w:val="en-US"/>
-              </w:rPr>
-              <w:t>4</w:t>
-            </w:r>
-          </w:p>
-        </w:tc>
-        <w:tc>
-          <w:tcPr>
-            <w:tcW w:w="1558" w:type="dxa"/>
-          </w:tcPr>
-          <w:p>
-            <w:pPr>
-              <w:jc w:val="center"/>
-              <w:rPr>
-                <w:rFonts w:ascii="Times New Roman" w:hAnsi="Times New Roman" w:cs="Times New Roman"/>
-                <w:lang w:val="en-US"/>
-              </w:rPr>
-            </w:pPr>
-            <w:r>
-              <w:rPr>
-                <w:rFonts w:ascii="Times New Roman" w:hAnsi="Times New Roman" w:cs="Times New Roman"/>
-                <w:lang w:val="en-US"/>
-              </w:rPr>
-              <w:t>4</w:t>
+              <w:t>Weapons</w:t>
+            </w:r>
+          </w:p>
+        </w:tc>
+        <w:tc>
+          <w:tcPr>
+            <w:tcW w:w="1450" w:type="dxa"/>
+            <w:vAlign w:val="center"/>
+          </w:tcPr>
+          <w:p>
+            <w:pPr>
+              <w:rPr>
+                <w:rFonts w:ascii="Times New Roman" w:hAnsi="Times New Roman" w:cs="Times New Roman"/>
+                <w:lang w:val="en-US"/>
+              </w:rPr>
+            </w:pPr>
+            <w:r>
+              <w:rPr>
+                <w:rFonts w:ascii="Times New Roman" w:hAnsi="Times New Roman" w:cs="Times New Roman"/>
+                <w:lang w:val="en-US"/>
+              </w:rPr>
+              <w:t>2 Medium B</w:t>
+            </w:r>
+          </w:p>
+          <w:p>
+            <w:pPr>
+              <w:rPr>
+                <w:rFonts w:ascii="Times New Roman" w:hAnsi="Times New Roman" w:cs="Times New Roman"/>
+                <w:lang w:val="en-US"/>
+              </w:rPr>
+            </w:pPr>
+            <w:r>
+              <w:rPr>
+                <w:rFonts w:ascii="Times New Roman" w:hAnsi="Times New Roman" w:cs="Times New Roman"/>
+                <w:lang w:val="en-US"/>
+              </w:rPr>
+              <w:t>2 Medium E</w:t>
+            </w:r>
+          </w:p>
+          <w:p>
+            <w:pPr>
+              <w:rPr>
+                <w:rFonts w:ascii="Times New Roman" w:hAnsi="Times New Roman" w:cs="Times New Roman"/>
+                <w:lang w:val="en-US"/>
+              </w:rPr>
+            </w:pPr>
+            <w:r>
+              <w:rPr>
+                <w:rFonts w:ascii="Times New Roman" w:hAnsi="Times New Roman" w:cs="Times New Roman"/>
+                <w:lang w:val="en-US"/>
+              </w:rPr>
+              <w:t>4 Small E</w:t>
+            </w:r>
+          </w:p>
+          <w:p>
+            <w:pPr>
+              <w:rPr>
+                <w:rFonts w:ascii="Times New Roman" w:hAnsi="Times New Roman" w:cs="Times New Roman"/>
+                <w:lang w:val="en-US"/>
+              </w:rPr>
+            </w:pPr>
+            <w:r>
+              <w:rPr>
+                <w:rFonts w:ascii="Times New Roman" w:hAnsi="Times New Roman" w:cs="Times New Roman"/>
+                <w:lang w:val="en-US"/>
+              </w:rPr>
+              <w:t>2 Small M</w:t>
+            </w:r>
+          </w:p>
+        </w:tc>
+        <w:tc>
+          <w:tcPr>
+            <w:tcW w:w="1450" w:type="dxa"/>
+            <w:vAlign w:val="center"/>
+          </w:tcPr>
+          <w:p>
+            <w:pPr>
+              <w:rPr>
+                <w:rFonts w:ascii="Times New Roman" w:hAnsi="Times New Roman" w:cs="Times New Roman"/>
+                <w:lang w:val="en-US"/>
+              </w:rPr>
+            </w:pPr>
+            <w:r>
+              <w:rPr>
+                <w:rFonts w:ascii="Times New Roman" w:hAnsi="Times New Roman" w:cs="Times New Roman"/>
+                <w:lang w:val="en-US"/>
+              </w:rPr>
+              <w:t>3 Medium B</w:t>
+            </w:r>
+          </w:p>
+          <w:p>
+            <w:pPr>
+              <w:rPr>
+                <w:rFonts w:ascii="Times New Roman" w:hAnsi="Times New Roman" w:cs="Times New Roman"/>
+                <w:lang w:val="en-US"/>
+              </w:rPr>
+            </w:pPr>
+            <w:r>
+              <w:rPr>
+                <w:rFonts w:ascii="Times New Roman" w:hAnsi="Times New Roman" w:cs="Times New Roman"/>
+                <w:lang w:val="en-US"/>
+              </w:rPr>
+              <w:t>3 Medium E</w:t>
+            </w:r>
+          </w:p>
+          <w:p>
+            <w:pPr>
+              <w:rPr>
+                <w:rFonts w:ascii="Times New Roman" w:hAnsi="Times New Roman" w:cs="Times New Roman"/>
+                <w:lang w:val="en-US"/>
+              </w:rPr>
+            </w:pPr>
+            <w:r>
+              <w:rPr>
+                <w:rFonts w:ascii="Times New Roman" w:hAnsi="Times New Roman" w:cs="Times New Roman"/>
+                <w:lang w:val="en-US"/>
+              </w:rPr>
+              <w:t>5 Small E</w:t>
+            </w:r>
+          </w:p>
+          <w:p>
+            <w:pPr>
+              <w:rPr>
+                <w:rFonts w:ascii="Times New Roman" w:hAnsi="Times New Roman" w:cs="Times New Roman"/>
+                <w:lang w:val="en-US"/>
+              </w:rPr>
+            </w:pPr>
+            <w:r>
+              <w:rPr>
+                <w:rFonts w:ascii="Times New Roman" w:hAnsi="Times New Roman" w:cs="Times New Roman"/>
+                <w:lang w:val="en-US"/>
+              </w:rPr>
+              <w:t>2 Small M</w:t>
+            </w:r>
+          </w:p>
+        </w:tc>
+        <w:tc>
+          <w:tcPr>
+            <w:tcW w:w="1495" w:type="dxa"/>
+            <w:vAlign w:val="center"/>
+          </w:tcPr>
+          <w:p>
+            <w:pPr>
+              <w:rPr>
+                <w:rFonts w:ascii="Times New Roman" w:hAnsi="Times New Roman" w:cs="Times New Roman"/>
+                <w:lang w:val="en-US"/>
+              </w:rPr>
+            </w:pPr>
+            <w:r>
+              <w:rPr>
+                <w:rFonts w:ascii="Times New Roman" w:hAnsi="Times New Roman" w:cs="Times New Roman"/>
+                <w:lang w:val="en-US"/>
+              </w:rPr>
+              <w:t>1 Large E</w:t>
+            </w:r>
+          </w:p>
+          <w:p>
+            <w:pPr>
+              <w:rPr>
+                <w:rFonts w:ascii="Times New Roman" w:hAnsi="Times New Roman" w:cs="Times New Roman"/>
+                <w:lang w:val="en-US"/>
+              </w:rPr>
+            </w:pPr>
+            <w:r>
+              <w:rPr>
+                <w:rFonts w:ascii="Times New Roman" w:hAnsi="Times New Roman" w:cs="Times New Roman"/>
+                <w:lang w:val="en-US"/>
+              </w:rPr>
+              <w:t>2 Medium Hy</w:t>
+            </w:r>
+          </w:p>
+          <w:p>
+            <w:pPr>
+              <w:rPr>
+                <w:rFonts w:ascii="Times New Roman" w:hAnsi="Times New Roman" w:cs="Times New Roman"/>
+                <w:lang w:val="en-US"/>
+              </w:rPr>
+            </w:pPr>
+            <w:r>
+              <w:rPr>
+                <w:rFonts w:ascii="Times New Roman" w:hAnsi="Times New Roman" w:cs="Times New Roman"/>
+                <w:lang w:val="en-US"/>
+              </w:rPr>
+              <w:t>8 Small E</w:t>
+            </w:r>
+          </w:p>
+          <w:p>
+            <w:pPr>
+              <w:rPr>
+                <w:rFonts w:ascii="Times New Roman" w:hAnsi="Times New Roman" w:cs="Times New Roman"/>
+                <w:lang w:val="en-US"/>
+              </w:rPr>
+            </w:pPr>
+            <w:r>
+              <w:rPr>
+                <w:rFonts w:ascii="Times New Roman" w:hAnsi="Times New Roman" w:cs="Times New Roman"/>
+                <w:lang w:val="en-US"/>
+              </w:rPr>
+              <w:t>1 Large M</w:t>
+            </w:r>
+          </w:p>
+        </w:tc>
+        <w:tc>
+          <w:tcPr>
+            <w:tcW w:w="1581" w:type="dxa"/>
+            <w:vAlign w:val="center"/>
+          </w:tcPr>
+          <w:p>
+            <w:pPr>
+              <w:rPr>
+                <w:rFonts w:ascii="Times New Roman" w:hAnsi="Times New Roman" w:cs="Times New Roman"/>
+                <w:lang w:val="en-US"/>
+              </w:rPr>
+            </w:pPr>
+            <w:r>
+              <w:rPr>
+                <w:rFonts w:ascii="Times New Roman" w:hAnsi="Times New Roman" w:cs="Times New Roman"/>
+                <w:lang w:val="en-US"/>
+              </w:rPr>
+              <w:t>2 Large B</w:t>
+            </w:r>
+          </w:p>
+          <w:p>
+            <w:pPr>
+              <w:rPr>
+                <w:rFonts w:ascii="Times New Roman" w:hAnsi="Times New Roman" w:cs="Times New Roman"/>
+                <w:lang w:val="en-US"/>
+              </w:rPr>
+            </w:pPr>
+            <w:r>
+              <w:rPr>
+                <w:rFonts w:ascii="Times New Roman" w:hAnsi="Times New Roman" w:cs="Times New Roman"/>
+                <w:lang w:val="en-US"/>
+              </w:rPr>
+              <w:t>2 Medium B</w:t>
+            </w:r>
+          </w:p>
+          <w:p>
+            <w:pPr>
+              <w:rPr>
+                <w:rFonts w:ascii="Times New Roman" w:hAnsi="Times New Roman" w:cs="Times New Roman"/>
+                <w:lang w:val="en-US"/>
+              </w:rPr>
+            </w:pPr>
+            <w:r>
+              <w:rPr>
+                <w:rFonts w:ascii="Times New Roman" w:hAnsi="Times New Roman" w:cs="Times New Roman"/>
+                <w:lang w:val="en-US"/>
+              </w:rPr>
+              <w:t>9 Small B</w:t>
+            </w:r>
+          </w:p>
+          <w:p>
+            <w:pPr>
+              <w:rPr>
+                <w:rFonts w:ascii="Times New Roman" w:hAnsi="Times New Roman" w:cs="Times New Roman"/>
+                <w:lang w:val="en-US"/>
+              </w:rPr>
+            </w:pPr>
+            <w:r>
+              <w:rPr>
+                <w:rFonts w:ascii="Times New Roman" w:hAnsi="Times New Roman" w:cs="Times New Roman"/>
+                <w:lang w:val="en-US"/>
+              </w:rPr>
+              <w:t>3 Medium M</w:t>
+            </w:r>
+          </w:p>
+        </w:tc>
+        <w:tc>
+          <w:tcPr>
+            <w:tcW w:w="1559" w:type="dxa"/>
+            <w:vAlign w:val="center"/>
+          </w:tcPr>
+          <w:p>
+            <w:pPr>
+              <w:rPr>
+                <w:rFonts w:ascii="Times New Roman" w:hAnsi="Times New Roman" w:cs="Times New Roman"/>
+                <w:lang w:val="en-US"/>
+              </w:rPr>
+            </w:pPr>
+            <w:r>
+              <w:rPr>
+                <w:rFonts w:ascii="Times New Roman" w:hAnsi="Times New Roman" w:cs="Times New Roman"/>
+                <w:lang w:val="en-US"/>
+              </w:rPr>
+              <w:t>2 Large B</w:t>
+            </w:r>
+          </w:p>
+          <w:p>
+            <w:pPr>
+              <w:rPr>
+                <w:rFonts w:ascii="Times New Roman" w:hAnsi="Times New Roman" w:cs="Times New Roman"/>
+                <w:lang w:val="en-US"/>
+              </w:rPr>
+            </w:pPr>
+            <w:r>
+              <w:rPr>
+                <w:rFonts w:ascii="Times New Roman" w:hAnsi="Times New Roman" w:cs="Times New Roman"/>
+                <w:lang w:val="en-US"/>
+              </w:rPr>
+              <w:t>1 Medium B</w:t>
+            </w:r>
+          </w:p>
+          <w:p>
+            <w:pPr>
+              <w:rPr>
+                <w:rFonts w:ascii="Times New Roman" w:hAnsi="Times New Roman" w:cs="Times New Roman"/>
+                <w:lang w:val="en-US"/>
+              </w:rPr>
+            </w:pPr>
+            <w:r>
+              <w:rPr>
+                <w:rFonts w:ascii="Times New Roman" w:hAnsi="Times New Roman" w:cs="Times New Roman"/>
+                <w:lang w:val="en-US"/>
+              </w:rPr>
+              <w:t>6 Small B</w:t>
+            </w:r>
+          </w:p>
+          <w:p>
+            <w:pPr>
+              <w:rPr>
+                <w:rFonts w:ascii="Times New Roman" w:hAnsi="Times New Roman" w:cs="Times New Roman"/>
+                <w:lang w:val="en-US"/>
+              </w:rPr>
+            </w:pPr>
+            <w:r>
+              <w:rPr>
+                <w:rFonts w:ascii="Times New Roman" w:hAnsi="Times New Roman" w:cs="Times New Roman"/>
+                <w:lang w:val="en-US"/>
+              </w:rPr>
+              <w:t>3 Medium M</w:t>
+            </w:r>
+          </w:p>
+        </w:tc>
+        <w:tc>
+          <w:tcPr>
+            <w:tcW w:w="1559" w:type="dxa"/>
+          </w:tcPr>
+          <w:p>
+            <w:pPr>
+              <w:rPr>
+                <w:rFonts w:ascii="Times New Roman" w:hAnsi="Times New Roman" w:cs="Times New Roman"/>
+                <w:lang w:val="en-US"/>
+              </w:rPr>
+            </w:pPr>
+            <w:r>
+              <w:rPr>
+                <w:rFonts w:ascii="Times New Roman" w:hAnsi="Times New Roman" w:cs="Times New Roman"/>
+                <w:lang w:val="en-US"/>
+              </w:rPr>
+              <w:t>3 Large B</w:t>
+            </w:r>
+          </w:p>
+          <w:p>
+            <w:pPr>
+              <w:rPr>
+                <w:rFonts w:ascii="Times New Roman" w:hAnsi="Times New Roman" w:cs="Times New Roman"/>
+                <w:lang w:val="en-US"/>
+              </w:rPr>
+            </w:pPr>
+            <w:r>
+              <w:rPr>
+                <w:rFonts w:ascii="Times New Roman" w:hAnsi="Times New Roman" w:cs="Times New Roman"/>
+                <w:lang w:val="en-US"/>
+              </w:rPr>
+              <w:t>2 Medium B</w:t>
+            </w:r>
+          </w:p>
+          <w:p>
+            <w:pPr>
+              <w:rPr>
+                <w:rFonts w:ascii="Times New Roman" w:hAnsi="Times New Roman" w:cs="Times New Roman"/>
+                <w:lang w:val="en-US"/>
+              </w:rPr>
+            </w:pPr>
+            <w:r>
+              <w:rPr>
+                <w:rFonts w:ascii="Times New Roman" w:hAnsi="Times New Roman" w:cs="Times New Roman"/>
+                <w:lang w:val="en-US"/>
+              </w:rPr>
+              <w:t>8 Small B</w:t>
+            </w:r>
+          </w:p>
+          <w:p>
+            <w:pPr>
+              <w:rPr>
+                <w:rFonts w:ascii="Times New Roman" w:hAnsi="Times New Roman" w:cs="Times New Roman"/>
+                <w:lang w:val="en-US"/>
+              </w:rPr>
+            </w:pPr>
+            <w:r>
+              <w:rPr>
+                <w:rFonts w:ascii="Times New Roman" w:hAnsi="Times New Roman" w:cs="Times New Roman"/>
+                <w:lang w:val="en-US"/>
+              </w:rPr>
+              <w:t xml:space="preserve">2 </w:t>
+            </w:r>
+            <w:r>
+              <w:rPr>
+                <w:rFonts w:ascii="Times New Roman" w:hAnsi="Times New Roman" w:cs="Times New Roman"/>
+                <w:lang w:val="en-US"/>
+              </w:rPr>
+              <w:t>Flight Decks</w:t>
             </w:r>
           </w:p>
         </w:tc>
@@ -2610,7 +3619,7 @@
       <w:tr>
         <w:tc>
           <w:tcPr>
-            <w:tcW w:w="1704" w:type="dxa"/>
+            <w:tcW w:w="1680" w:type="dxa"/>
             <w:vAlign w:val="center"/>
           </w:tcPr>
           <w:p>
@@ -2630,112 +3639,132 @@
                 <w:bCs/>
                 <w:lang w:val="en-US"/>
               </w:rPr>
-              <w:t>CR/Combat</w:t>
-            </w:r>
-          </w:p>
-        </w:tc>
-        <w:tc>
-          <w:tcPr>
-            <w:tcW w:w="1557" w:type="dxa"/>
-          </w:tcPr>
-          <w:p>
-            <w:pPr>
-              <w:jc w:val="center"/>
-              <w:rPr>
-                <w:rFonts w:ascii="Times New Roman" w:hAnsi="Times New Roman" w:cs="Times New Roman"/>
-                <w:lang w:val="en-US"/>
-              </w:rPr>
-            </w:pPr>
-            <w:r>
-              <w:rPr>
-                <w:rFonts w:ascii="Times New Roman" w:hAnsi="Times New Roman" w:cs="Times New Roman"/>
-                <w:lang w:val="en-US"/>
-              </w:rPr>
-              <w:t>12</w:t>
-            </w:r>
-          </w:p>
-        </w:tc>
-        <w:tc>
-          <w:tcPr>
-            <w:tcW w:w="1557" w:type="dxa"/>
-          </w:tcPr>
-          <w:p>
-            <w:pPr>
-              <w:jc w:val="center"/>
-              <w:rPr>
-                <w:rFonts w:ascii="Times New Roman" w:hAnsi="Times New Roman" w:cs="Times New Roman"/>
-                <w:lang w:val="en-US"/>
-              </w:rPr>
-            </w:pPr>
-            <w:r>
-              <w:rPr>
-                <w:rFonts w:ascii="Times New Roman" w:hAnsi="Times New Roman" w:cs="Times New Roman"/>
-                <w:lang w:val="en-US"/>
-              </w:rPr>
-              <w:t>12</w:t>
-            </w:r>
-          </w:p>
-        </w:tc>
-        <w:tc>
-          <w:tcPr>
-            <w:tcW w:w="1558" w:type="dxa"/>
-          </w:tcPr>
-          <w:p>
-            <w:pPr>
-              <w:jc w:val="center"/>
-              <w:rPr>
-                <w:rFonts w:ascii="Times New Roman" w:hAnsi="Times New Roman" w:cs="Times New Roman"/>
-                <w:lang w:val="en-US"/>
-              </w:rPr>
-            </w:pPr>
-            <w:r>
-              <w:rPr>
-                <w:rFonts w:ascii="Times New Roman" w:hAnsi="Times New Roman" w:cs="Times New Roman"/>
-                <w:lang w:val="en-US"/>
-              </w:rPr>
-              <w:t>12</w:t>
-            </w:r>
-          </w:p>
-        </w:tc>
-        <w:tc>
-          <w:tcPr>
-            <w:tcW w:w="1558" w:type="dxa"/>
-          </w:tcPr>
-          <w:p>
-            <w:pPr>
-              <w:jc w:val="center"/>
-              <w:rPr>
-                <w:rFonts w:ascii="Times New Roman" w:hAnsi="Times New Roman" w:cs="Times New Roman"/>
-                <w:lang w:val="en-US"/>
-              </w:rPr>
-            </w:pPr>
-            <w:r>
-              <w:rPr>
-                <w:rFonts w:ascii="Times New Roman" w:hAnsi="Times New Roman" w:cs="Times New Roman"/>
-                <w:lang w:val="en-US"/>
-              </w:rPr>
-              <w:t>12</w:t>
-            </w:r>
-          </w:p>
-        </w:tc>
-        <w:tc>
-          <w:tcPr>
-            <w:tcW w:w="1558" w:type="dxa"/>
-          </w:tcPr>
-          <w:p>
-            <w:pPr>
-              <w:jc w:val="center"/>
-              <w:rPr>
-                <w:rFonts w:ascii="Times New Roman" w:hAnsi="Times New Roman" w:cs="Times New Roman"/>
-                <w:lang w:val="en-US"/>
-              </w:rPr>
-            </w:pPr>
-            <w:r>
-              <w:rPr>
-                <w:rFonts w:ascii="Times New Roman" w:hAnsi="Times New Roman" w:cs="Times New Roman"/>
-                <w:lang w:val="en-US"/>
-              </w:rPr>
-              <w:t>12</w:t>
+              <w:t>Class</w:t>
+            </w:r>
+          </w:p>
+        </w:tc>
+        <w:tc>
+          <w:tcPr>
+            <w:tcW w:w="1450" w:type="dxa"/>
+          </w:tcPr>
+          <w:p>
+            <w:pPr>
+              <w:jc w:val="center"/>
+              <w:rPr>
+                <w:rFonts w:ascii="Times New Roman" w:hAnsi="Times New Roman" w:cs="Times New Roman"/>
+                <w:lang w:val="en-US"/>
+              </w:rPr>
+            </w:pPr>
+            <w:r>
+              <w:rPr>
+                <w:rFonts w:ascii="Times New Roman" w:hAnsi="Times New Roman" w:cs="Times New Roman"/>
+                <w:lang w:val="en-US"/>
+              </w:rPr>
+              <w:t>Light Cruiser</w:t>
+            </w:r>
+          </w:p>
+        </w:tc>
+        <w:tc>
+          <w:tcPr>
+            <w:tcW w:w="1450" w:type="dxa"/>
+          </w:tcPr>
+          <w:p>
+            <w:pPr>
+              <w:jc w:val="center"/>
+              <w:rPr>
+                <w:rFonts w:ascii="Times New Roman" w:hAnsi="Times New Roman" w:cs="Times New Roman"/>
+                <w:lang w:val="en-US"/>
+              </w:rPr>
+            </w:pPr>
+            <w:r>
+              <w:rPr>
+                <w:rFonts w:ascii="Times New Roman" w:hAnsi="Times New Roman" w:cs="Times New Roman"/>
+                <w:lang w:val="en-US"/>
+              </w:rPr>
+              <w:t>Cruiser</w:t>
+            </w:r>
+          </w:p>
+        </w:tc>
+        <w:tc>
+          <w:tcPr>
+            <w:tcW w:w="1495" w:type="dxa"/>
+          </w:tcPr>
+          <w:p>
+            <w:pPr>
+              <w:jc w:val="center"/>
+              <w:rPr>
+                <w:rFonts w:ascii="Times New Roman" w:hAnsi="Times New Roman" w:cs="Times New Roman"/>
+                <w:lang w:val="en-US"/>
+              </w:rPr>
+            </w:pPr>
+            <w:r>
+              <w:rPr>
+                <w:rFonts w:ascii="Times New Roman" w:hAnsi="Times New Roman" w:cs="Times New Roman"/>
+                <w:lang w:val="en-US"/>
+              </w:rPr>
+              <w:t>Heavy Cruiser</w:t>
+            </w:r>
+          </w:p>
+        </w:tc>
+        <w:tc>
+          <w:tcPr>
+            <w:tcW w:w="1581" w:type="dxa"/>
+          </w:tcPr>
+          <w:p>
+            <w:pPr>
+              <w:jc w:val="center"/>
+              <w:rPr>
+                <w:rFonts w:ascii="Times New Roman" w:hAnsi="Times New Roman" w:cs="Times New Roman"/>
+              </w:rPr>
+            </w:pPr>
+            <w:r>
+              <w:rPr>
+                <w:rFonts w:ascii="Times New Roman" w:hAnsi="Times New Roman" w:cs="Times New Roman"/>
+                <w:lang w:val="en-US"/>
+              </w:rPr>
+              <w:t>Heavy Cruiser</w:t>
+            </w:r>
+          </w:p>
+        </w:tc>
+        <w:tc>
+          <w:tcPr>
+            <w:tcW w:w="1559" w:type="dxa"/>
+          </w:tcPr>
+          <w:p>
+            <w:pPr>
+              <w:jc w:val="center"/>
+              <w:rPr>
+                <w:rFonts w:ascii="Times New Roman" w:hAnsi="Times New Roman" w:cs="Times New Roman"/>
+                <w:lang w:val="en-US"/>
+              </w:rPr>
+            </w:pPr>
+            <w:r>
+              <w:rPr>
+                <w:rFonts w:ascii="Times New Roman" w:hAnsi="Times New Roman" w:cs="Times New Roman"/>
+                <w:lang w:val="en-US"/>
+              </w:rPr>
+              <w:t>Heavy Cruiser</w:t>
+            </w:r>
+          </w:p>
+        </w:tc>
+        <w:tc>
+          <w:tcPr>
+            <w:tcW w:w="1559" w:type="dxa"/>
+          </w:tcPr>
+          <w:p>
+            <w:pPr>
+              <w:jc w:val="center"/>
+              <w:rPr>
+                <w:rFonts w:ascii="Times New Roman" w:hAnsi="Times New Roman" w:cs="Times New Roman"/>
+                <w:lang w:val="en-US"/>
+              </w:rPr>
+            </w:pPr>
+            <w:r>
+              <w:rPr>
+                <w:rFonts w:ascii="Times New Roman" w:hAnsi="Times New Roman" w:cs="Times New Roman"/>
+                <w:lang w:val="en-US"/>
+              </w:rPr>
+              <w:t>Heavy Carrier</w:t>
             </w:r>
           </w:p>
         </w:tc>
@@ -2743,7 +3772,7 @@
       <w:tr>
         <w:tc>
           <w:tcPr>
-            <w:tcW w:w="1704" w:type="dxa"/>
+            <w:tcW w:w="1680" w:type="dxa"/>
             <w:vAlign w:val="center"/>
           </w:tcPr>
           <w:p>
@@ -2763,510 +3792,13 @@
                 <w:bCs/>
                 <w:lang w:val="en-US"/>
               </w:rPr>
-              <w:t>Weapons</w:t>
-            </w:r>
-          </w:p>
-        </w:tc>
-        <w:tc>
-          <w:tcPr>
-            <w:tcW w:w="1557" w:type="dxa"/>
-            <w:vAlign w:val="center"/>
-          </w:tcPr>
-          <w:p>
-            <w:pPr>
-              <w:rPr>
-                <w:rFonts w:ascii="Times New Roman" w:hAnsi="Times New Roman" w:cs="Times New Roman"/>
-                <w:lang w:val="en-US"/>
-              </w:rPr>
-            </w:pPr>
-            <w:r>
-              <w:rPr>
-                <w:rFonts w:ascii="Times New Roman" w:hAnsi="Times New Roman" w:cs="Times New Roman"/>
-                <w:lang w:val="en-US"/>
-              </w:rPr>
-              <w:t>2 Medium B</w:t>
-            </w:r>
-          </w:p>
-          <w:p>
-            <w:pPr>
-              <w:rPr>
-                <w:rFonts w:ascii="Times New Roman" w:hAnsi="Times New Roman" w:cs="Times New Roman"/>
-                <w:lang w:val="en-US"/>
-              </w:rPr>
-            </w:pPr>
-            <w:r>
-              <w:rPr>
-                <w:rFonts w:ascii="Times New Roman" w:hAnsi="Times New Roman" w:cs="Times New Roman"/>
-                <w:lang w:val="en-US"/>
-              </w:rPr>
-              <w:t>2 Medium E</w:t>
-            </w:r>
-          </w:p>
-          <w:p>
-            <w:pPr>
-              <w:rPr>
-                <w:rFonts w:ascii="Times New Roman" w:hAnsi="Times New Roman" w:cs="Times New Roman"/>
-                <w:lang w:val="en-US"/>
-              </w:rPr>
-            </w:pPr>
-            <w:r>
-              <w:rPr>
-                <w:rFonts w:ascii="Times New Roman" w:hAnsi="Times New Roman" w:cs="Times New Roman"/>
-                <w:lang w:val="en-US"/>
-              </w:rPr>
-              <w:t>4 Small E</w:t>
-            </w:r>
-          </w:p>
-          <w:p>
-            <w:pPr>
-              <w:rPr>
-                <w:rFonts w:ascii="Times New Roman" w:hAnsi="Times New Roman" w:cs="Times New Roman"/>
-                <w:lang w:val="en-US"/>
-              </w:rPr>
-            </w:pPr>
-            <w:r>
-              <w:rPr>
-                <w:rFonts w:ascii="Times New Roman" w:hAnsi="Times New Roman" w:cs="Times New Roman"/>
-                <w:lang w:val="en-US"/>
-              </w:rPr>
-              <w:t>2 Small M</w:t>
-            </w:r>
-          </w:p>
-        </w:tc>
-        <w:tc>
-          <w:tcPr>
-            <w:tcW w:w="1557" w:type="dxa"/>
-            <w:vAlign w:val="center"/>
-          </w:tcPr>
-          <w:p>
-            <w:pPr>
-              <w:rPr>
-                <w:rFonts w:ascii="Times New Roman" w:hAnsi="Times New Roman" w:cs="Times New Roman"/>
-                <w:lang w:val="en-US"/>
-              </w:rPr>
-            </w:pPr>
-            <w:r>
-              <w:rPr>
-                <w:rFonts w:ascii="Times New Roman" w:hAnsi="Times New Roman" w:cs="Times New Roman"/>
-                <w:lang w:val="en-US"/>
-              </w:rPr>
-              <w:t>3 Medium B</w:t>
-            </w:r>
-          </w:p>
-          <w:p>
-            <w:pPr>
-              <w:rPr>
-                <w:rFonts w:ascii="Times New Roman" w:hAnsi="Times New Roman" w:cs="Times New Roman"/>
-                <w:lang w:val="en-US"/>
-              </w:rPr>
-            </w:pPr>
-            <w:r>
-              <w:rPr>
-                <w:rFonts w:ascii="Times New Roman" w:hAnsi="Times New Roman" w:cs="Times New Roman"/>
-                <w:lang w:val="en-US"/>
-              </w:rPr>
-              <w:t>3 Medium E</w:t>
-            </w:r>
-          </w:p>
-          <w:p>
-            <w:pPr>
-              <w:rPr>
-                <w:rFonts w:ascii="Times New Roman" w:hAnsi="Times New Roman" w:cs="Times New Roman"/>
-                <w:lang w:val="en-US"/>
-              </w:rPr>
-            </w:pPr>
-            <w:r>
-              <w:rPr>
-                <w:rFonts w:ascii="Times New Roman" w:hAnsi="Times New Roman" w:cs="Times New Roman"/>
-                <w:lang w:val="en-US"/>
-              </w:rPr>
-              <w:t>5 Small E</w:t>
-            </w:r>
-          </w:p>
-          <w:p>
-            <w:pPr>
-              <w:rPr>
-                <w:rFonts w:ascii="Times New Roman" w:hAnsi="Times New Roman" w:cs="Times New Roman"/>
-                <w:lang w:val="en-US"/>
-              </w:rPr>
-            </w:pPr>
-            <w:r>
-              <w:rPr>
-                <w:rFonts w:ascii="Times New Roman" w:hAnsi="Times New Roman" w:cs="Times New Roman"/>
-                <w:lang w:val="en-US"/>
-              </w:rPr>
-              <w:t>2 Small M</w:t>
-            </w:r>
-          </w:p>
-        </w:tc>
-        <w:tc>
-          <w:tcPr>
-            <w:tcW w:w="1558" w:type="dxa"/>
-            <w:vAlign w:val="center"/>
-          </w:tcPr>
-          <w:p>
-            <w:pPr>
-              <w:rPr>
-                <w:rFonts w:ascii="Times New Roman" w:hAnsi="Times New Roman" w:cs="Times New Roman"/>
-                <w:lang w:val="en-US"/>
-              </w:rPr>
-            </w:pPr>
-            <w:r>
-              <w:rPr>
-                <w:rFonts w:ascii="Times New Roman" w:hAnsi="Times New Roman" w:cs="Times New Roman"/>
-                <w:lang w:val="en-US"/>
-              </w:rPr>
-              <w:t>1 Large E</w:t>
-            </w:r>
-          </w:p>
-          <w:p>
-            <w:pPr>
-              <w:rPr>
-                <w:rFonts w:ascii="Times New Roman" w:hAnsi="Times New Roman" w:cs="Times New Roman"/>
-                <w:lang w:val="en-US"/>
-              </w:rPr>
-            </w:pPr>
-            <w:r>
-              <w:rPr>
-                <w:rFonts w:ascii="Times New Roman" w:hAnsi="Times New Roman" w:cs="Times New Roman"/>
-                <w:lang w:val="en-US"/>
-              </w:rPr>
-              <w:t>2 Medium Hy</w:t>
-            </w:r>
-          </w:p>
-          <w:p>
-            <w:pPr>
-              <w:rPr>
-                <w:rFonts w:ascii="Times New Roman" w:hAnsi="Times New Roman" w:cs="Times New Roman"/>
-                <w:lang w:val="en-US"/>
-              </w:rPr>
-            </w:pPr>
-            <w:r>
-              <w:rPr>
-                <w:rFonts w:ascii="Times New Roman" w:hAnsi="Times New Roman" w:cs="Times New Roman"/>
-                <w:lang w:val="en-US"/>
-              </w:rPr>
-              <w:t>8 Small E</w:t>
-            </w:r>
-          </w:p>
-          <w:p>
-            <w:pPr>
-              <w:rPr>
-                <w:rFonts w:ascii="Times New Roman" w:hAnsi="Times New Roman" w:cs="Times New Roman"/>
-                <w:lang w:val="en-US"/>
-              </w:rPr>
-            </w:pPr>
-            <w:r>
-              <w:rPr>
-                <w:rFonts w:ascii="Times New Roman" w:hAnsi="Times New Roman" w:cs="Times New Roman"/>
-                <w:lang w:val="en-US"/>
-              </w:rPr>
-              <w:t>1 Large M</w:t>
-            </w:r>
-          </w:p>
-        </w:tc>
-        <w:tc>
-          <w:tcPr>
-            <w:tcW w:w="1558" w:type="dxa"/>
-            <w:vAlign w:val="center"/>
-          </w:tcPr>
-          <w:p>
-            <w:pPr>
-              <w:rPr>
-                <w:rFonts w:ascii="Times New Roman" w:hAnsi="Times New Roman" w:cs="Times New Roman"/>
-                <w:lang w:val="en-US"/>
-              </w:rPr>
-            </w:pPr>
-            <w:r>
-              <w:rPr>
-                <w:rFonts w:ascii="Times New Roman" w:hAnsi="Times New Roman" w:cs="Times New Roman"/>
-                <w:lang w:val="en-US"/>
-              </w:rPr>
-              <w:t>2 Large B</w:t>
-            </w:r>
-          </w:p>
-          <w:p>
-            <w:pPr>
-              <w:rPr>
-                <w:rFonts w:ascii="Times New Roman" w:hAnsi="Times New Roman" w:cs="Times New Roman"/>
-                <w:lang w:val="en-US"/>
-              </w:rPr>
-            </w:pPr>
-            <w:r>
-              <w:rPr>
-                <w:rFonts w:ascii="Times New Roman" w:hAnsi="Times New Roman" w:cs="Times New Roman"/>
-                <w:lang w:val="en-US"/>
-              </w:rPr>
-              <w:t>2 Medium B</w:t>
-            </w:r>
-          </w:p>
-          <w:p>
-            <w:pPr>
-              <w:rPr>
-                <w:rFonts w:ascii="Times New Roman" w:hAnsi="Times New Roman" w:cs="Times New Roman"/>
-                <w:lang w:val="en-US"/>
-              </w:rPr>
-            </w:pPr>
-            <w:r>
-              <w:rPr>
-                <w:rFonts w:ascii="Times New Roman" w:hAnsi="Times New Roman" w:cs="Times New Roman"/>
-                <w:lang w:val="en-US"/>
-              </w:rPr>
-              <w:t>9 Small B</w:t>
-            </w:r>
-          </w:p>
-          <w:p>
-            <w:pPr>
-              <w:rPr>
-                <w:rFonts w:ascii="Times New Roman" w:hAnsi="Times New Roman" w:cs="Times New Roman"/>
-                <w:lang w:val="en-US"/>
-              </w:rPr>
-            </w:pPr>
-            <w:r>
-              <w:rPr>
-                <w:rFonts w:ascii="Times New Roman" w:hAnsi="Times New Roman" w:cs="Times New Roman"/>
-                <w:lang w:val="en-US"/>
-              </w:rPr>
-              <w:t>3 Medium M</w:t>
-            </w:r>
-          </w:p>
-        </w:tc>
-        <w:tc>
-          <w:tcPr>
-            <w:tcW w:w="1558" w:type="dxa"/>
-            <w:vAlign w:val="center"/>
-          </w:tcPr>
-          <w:p>
-            <w:pPr>
-              <w:rPr>
-                <w:rFonts w:ascii="Times New Roman" w:hAnsi="Times New Roman" w:cs="Times New Roman"/>
-                <w:lang w:val="en-US"/>
-              </w:rPr>
-            </w:pPr>
-            <w:r>
-              <w:rPr>
-                <w:rFonts w:ascii="Times New Roman" w:hAnsi="Times New Roman" w:cs="Times New Roman"/>
-                <w:lang w:val="en-US"/>
-              </w:rPr>
-              <w:t>2 Large B</w:t>
-            </w:r>
-          </w:p>
-          <w:p>
-            <w:pPr>
-              <w:rPr>
-                <w:rFonts w:ascii="Times New Roman" w:hAnsi="Times New Roman" w:cs="Times New Roman"/>
-                <w:lang w:val="en-US"/>
-              </w:rPr>
-            </w:pPr>
-            <w:r>
-              <w:rPr>
-                <w:rFonts w:ascii="Times New Roman" w:hAnsi="Times New Roman" w:cs="Times New Roman"/>
-                <w:lang w:val="en-US"/>
-              </w:rPr>
-              <w:t>1 Medium B</w:t>
-            </w:r>
-          </w:p>
-          <w:p>
-            <w:pPr>
-              <w:rPr>
-                <w:rFonts w:ascii="Times New Roman" w:hAnsi="Times New Roman" w:cs="Times New Roman"/>
-                <w:lang w:val="en-US"/>
-              </w:rPr>
-            </w:pPr>
-            <w:r>
-              <w:rPr>
-                <w:rFonts w:ascii="Times New Roman" w:hAnsi="Times New Roman" w:cs="Times New Roman"/>
-                <w:lang w:val="en-US"/>
-              </w:rPr>
-              <w:t>6 Small B</w:t>
-            </w:r>
-          </w:p>
-          <w:p>
-            <w:pPr>
-              <w:rPr>
-                <w:rFonts w:ascii="Times New Roman" w:hAnsi="Times New Roman" w:cs="Times New Roman"/>
-                <w:lang w:val="en-US"/>
-              </w:rPr>
-            </w:pPr>
-            <w:r>
-              <w:rPr>
-                <w:rFonts w:ascii="Times New Roman" w:hAnsi="Times New Roman" w:cs="Times New Roman"/>
-                <w:lang w:val="en-US"/>
-              </w:rPr>
-              <w:t>3 Medium M</w:t>
-            </w:r>
-          </w:p>
-        </w:tc>
-      </w:tr>
-      <w:tr>
-        <w:tc>
-          <w:tcPr>
-            <w:tcW w:w="1704" w:type="dxa"/>
-            <w:vAlign w:val="center"/>
-          </w:tcPr>
-          <w:p>
-            <w:pPr>
-              <w:jc w:val="center"/>
-              <w:rPr>
-                <w:rFonts w:ascii="Times New Roman" w:hAnsi="Times New Roman" w:cs="Times New Roman"/>
-                <w:b/>
-                <w:bCs/>
-                <w:lang w:val="en-US"/>
-              </w:rPr>
-            </w:pPr>
-            <w:r>
-              <w:rPr>
-                <w:rFonts w:ascii="Times New Roman" w:hAnsi="Times New Roman" w:cs="Times New Roman"/>
-                <w:b/>
-                <w:bCs/>
-                <w:lang w:val="en-US"/>
-              </w:rPr>
-              <w:t>Class</w:t>
-            </w:r>
-          </w:p>
-        </w:tc>
-        <w:tc>
-          <w:tcPr>
-            <w:tcW w:w="1557" w:type="dxa"/>
-          </w:tcPr>
-          <w:p>
-            <w:pPr>
-              <w:jc w:val="center"/>
-              <w:rPr>
-                <w:rFonts w:ascii="Times New Roman" w:hAnsi="Times New Roman" w:cs="Times New Roman"/>
-                <w:lang w:val="en-US"/>
-              </w:rPr>
-            </w:pPr>
-            <w:r>
-              <w:rPr>
-                <w:rFonts w:ascii="Times New Roman" w:hAnsi="Times New Roman" w:cs="Times New Roman"/>
-                <w:lang w:val="en-US"/>
-              </w:rPr>
-              <w:t>Light Cruiser</w:t>
-            </w:r>
-          </w:p>
-        </w:tc>
-        <w:tc>
-          <w:tcPr>
-            <w:tcW w:w="1557" w:type="dxa"/>
-          </w:tcPr>
-          <w:p>
-            <w:pPr>
-              <w:jc w:val="center"/>
-              <w:rPr>
-                <w:rFonts w:ascii="Times New Roman" w:hAnsi="Times New Roman" w:cs="Times New Roman"/>
-                <w:lang w:val="en-US"/>
-              </w:rPr>
-            </w:pPr>
-            <w:r>
-              <w:rPr>
-                <w:rFonts w:ascii="Times New Roman" w:hAnsi="Times New Roman" w:cs="Times New Roman"/>
-                <w:lang w:val="en-US"/>
-              </w:rPr>
-              <w:t>Cruiser</w:t>
-            </w:r>
-          </w:p>
-        </w:tc>
-        <w:tc>
-          <w:tcPr>
-            <w:tcW w:w="1558" w:type="dxa"/>
-          </w:tcPr>
-          <w:p>
-            <w:pPr>
-              <w:jc w:val="center"/>
-              <w:rPr>
-                <w:rFonts w:ascii="Times New Roman" w:hAnsi="Times New Roman" w:cs="Times New Roman"/>
-                <w:lang w:val="en-US"/>
-              </w:rPr>
-            </w:pPr>
-            <w:r>
-              <w:rPr>
-                <w:rFonts w:ascii="Times New Roman" w:hAnsi="Times New Roman" w:cs="Times New Roman"/>
-                <w:lang w:val="en-US"/>
-              </w:rPr>
-              <w:t>Heavy Cruiser</w:t>
-            </w:r>
-          </w:p>
-        </w:tc>
-        <w:tc>
-          <w:tcPr>
-            <w:tcW w:w="1558" w:type="dxa"/>
-          </w:tcPr>
-          <w:p>
-            <w:pPr>
-              <w:jc w:val="center"/>
-              <w:rPr>
-                <w:rFonts w:ascii="Times New Roman" w:hAnsi="Times New Roman" w:cs="Times New Roman"/>
-              </w:rPr>
-            </w:pPr>
-            <w:r>
-              <w:rPr>
-                <w:rFonts w:ascii="Times New Roman" w:hAnsi="Times New Roman" w:cs="Times New Roman"/>
-                <w:lang w:val="en-US"/>
-              </w:rPr>
-              <w:t>Heavy Cruiser</w:t>
-            </w:r>
-          </w:p>
-        </w:tc>
-        <w:tc>
-          <w:tcPr>
-            <w:tcW w:w="1558" w:type="dxa"/>
-          </w:tcPr>
-          <w:p>
-            <w:pPr>
-              <w:jc w:val="center"/>
-              <w:rPr>
-                <w:rFonts w:ascii="Times New Roman" w:hAnsi="Times New Roman" w:cs="Times New Roman"/>
-                <w:lang w:val="en-US"/>
-              </w:rPr>
-            </w:pPr>
-            <w:r>
-              <w:rPr>
-                <w:rFonts w:ascii="Times New Roman" w:hAnsi="Times New Roman" w:cs="Times New Roman"/>
-                <w:lang w:val="en-US"/>
-              </w:rPr>
-              <w:t xml:space="preserve">Heavy </w:t>
-            </w:r>
-            <w:r>
-              <w:rPr>
-                <w:rFonts w:ascii="Times New Roman" w:hAnsi="Times New Roman" w:cs="Times New Roman"/>
-                <w:lang w:val="en-US"/>
-              </w:rPr>
-              <w:t>Cruiser</w:t>
-            </w:r>
-          </w:p>
-        </w:tc>
-      </w:tr>
-      <w:tr>
-        <w:tc>
-          <w:tcPr>
-            <w:tcW w:w="1704" w:type="dxa"/>
-            <w:vAlign w:val="center"/>
-          </w:tcPr>
-          <w:p>
-            <w:pPr>
-              <w:jc w:val="center"/>
-              <w:rPr>
-                <w:rFonts w:ascii="Times New Roman" w:hAnsi="Times New Roman" w:cs="Times New Roman"/>
-                <w:b/>
-                <w:bCs/>
-                <w:lang w:val="en-US"/>
-              </w:rPr>
-            </w:pPr>
-            <w:r>
-              <w:rPr>
-                <w:rFonts w:ascii="Times New Roman" w:hAnsi="Times New Roman" w:cs="Times New Roman"/>
-                <w:b/>
-                <w:bCs/>
-                <w:lang w:val="en-US"/>
-              </w:rPr>
               <w:t>Tech</w:t>
             </w:r>
           </w:p>
         </w:tc>
         <w:tc>
           <w:tcPr>
-            <w:tcW w:w="1557" w:type="dxa"/>
+            <w:tcW w:w="1450" w:type="dxa"/>
           </w:tcPr>
           <w:p>
             <w:pPr>
@@ -3287,7 +3819,7 @@
         </w:tc>
         <w:tc>
           <w:tcPr>
-            <w:tcW w:w="1557" w:type="dxa"/>
+            <w:tcW w:w="1450" w:type="dxa"/>
           </w:tcPr>
           <w:p>
             <w:pPr>
@@ -3308,7 +3840,7 @@
         </w:tc>
         <w:tc>
           <w:tcPr>
-            <w:tcW w:w="1558" w:type="dxa"/>
+            <w:tcW w:w="1495" w:type="dxa"/>
           </w:tcPr>
           <w:p>
             <w:pPr>
@@ -3329,7 +3861,7 @@
         </w:tc>
         <w:tc>
           <w:tcPr>
-            <w:tcW w:w="1558" w:type="dxa"/>
+            <w:tcW w:w="1581" w:type="dxa"/>
           </w:tcPr>
           <w:p>
             <w:pPr>
@@ -3350,22 +3882,43 @@
         </w:tc>
         <w:tc>
           <w:tcPr>
-            <w:tcW w:w="1558" w:type="dxa"/>
-          </w:tcPr>
-          <w:p>
-            <w:pPr>
-              <w:jc w:val="center"/>
-              <w:rPr>
-                <w:rFonts w:ascii="Times New Roman" w:hAnsi="Times New Roman" w:cs="Times New Roman"/>
-                <w:lang w:val="en-US"/>
-              </w:rPr>
-            </w:pPr>
-            <w:r>
-              <w:rPr>
-                <w:rFonts w:ascii="Times New Roman" w:hAnsi="Times New Roman" w:cs="Times New Roman"/>
-                <w:lang w:val="en-US"/>
-              </w:rPr>
-              <w:t>Sinod</w:t>
+            <w:tcW w:w="1559" w:type="dxa"/>
+          </w:tcPr>
+          <w:p>
+            <w:pPr>
+              <w:jc w:val="center"/>
+              <w:rPr>
+                <w:rFonts w:ascii="Times New Roman" w:hAnsi="Times New Roman" w:cs="Times New Roman"/>
+                <w:lang w:val="en-US"/>
+              </w:rPr>
+            </w:pPr>
+            <w:r>
+              <w:rPr>
+                <w:rFonts w:ascii="Times New Roman" w:hAnsi="Times New Roman" w:cs="Times New Roman"/>
+                <w:lang w:val="en-US"/>
+              </w:rPr>
+              <w:t>Synod</w:t>
+            </w:r>
+          </w:p>
+        </w:tc>
+        <w:tc>
+          <w:tcPr>
+            <w:tcW w:w="1559" w:type="dxa"/>
+          </w:tcPr>
+          <w:p>
+            <w:pPr>
+              <w:jc w:val="center"/>
+              <w:rPr>
+                <w:rFonts w:ascii="Times New Roman" w:hAnsi="Times New Roman" w:cs="Times New Roman"/>
+                <w:lang w:val="en-US"/>
+              </w:rPr>
+            </w:pPr>
+            <w:r>
+              <w:rPr>
+                <w:rFonts w:ascii="Times New Roman" w:hAnsi="Times New Roman" w:cs="Times New Roman"/>
+                <w:lang w:val="en-US"/>
+              </w:rPr>
+              <w:t>Synod</w:t>
             </w:r>
           </w:p>
         </w:tc>

</xml_diff>